<commit_message>
Criando o requisito nao funcional do orcaMais
</commit_message>
<xml_diff>
--- a/Documento Projeto OrcaMais.docx
+++ b/Documento Projeto OrcaMais.docx
@@ -81,7 +81,7 @@
     <w:p>
       <w:r>
         <w:pict w14:anchorId="08CD5A49">
-          <v:rect id="_x0000_i1079" style="width:0;height:1.5pt" o:hralign="center" o:hrstd="t" o:hr="t" fillcolor="#a0a0a0" stroked="f"/>
+          <v:rect id="_x0000_i1025" style="width:0;height:1.5pt" o:hralign="center" o:hrstd="t" o:hr="t" fillcolor="#a0a0a0" stroked="f"/>
         </w:pict>
       </w:r>
     </w:p>
@@ -179,7 +179,7 @@
     <w:p>
       <w:r>
         <w:pict w14:anchorId="490D4E6D">
-          <v:rect id="_x0000_i1080" style="width:0;height:1.5pt" o:hralign="center" o:hrstd="t" o:hr="t" fillcolor="#a0a0a0" stroked="f"/>
+          <v:rect id="_x0000_i1026" style="width:0;height:1.5pt" o:hralign="center" o:hrstd="t" o:hr="t" fillcolor="#a0a0a0" stroked="f"/>
         </w:pict>
       </w:r>
     </w:p>
@@ -278,7 +278,7 @@
     <w:p>
       <w:r>
         <w:pict w14:anchorId="1E86965F">
-          <v:rect id="_x0000_i1081" style="width:0;height:1.5pt" o:hralign="center" o:hrstd="t" o:hr="t" fillcolor="#a0a0a0" stroked="f"/>
+          <v:rect id="_x0000_i1027" style="width:0;height:1.5pt" o:hralign="center" o:hrstd="t" o:hr="t" fillcolor="#a0a0a0" stroked="f"/>
         </w:pict>
       </w:r>
     </w:p>
@@ -469,7 +469,7 @@
     <w:p>
       <w:r>
         <w:pict w14:anchorId="2C438E22">
-          <v:rect id="_x0000_i1082" style="width:0;height:1.5pt" o:hralign="center" o:hrstd="t" o:hr="t" fillcolor="#a0a0a0" stroked="f"/>
+          <v:rect id="_x0000_i1028" style="width:0;height:1.5pt" o:hralign="center" o:hrstd="t" o:hr="t" fillcolor="#a0a0a0" stroked="f"/>
         </w:pict>
       </w:r>
     </w:p>
@@ -549,7 +549,7 @@
     <w:p>
       <w:r>
         <w:pict w14:anchorId="36B07D1A">
-          <v:rect id="_x0000_i1083" style="width:0;height:1.5pt" o:hralign="center" o:hrstd="t" o:hr="t" fillcolor="#a0a0a0" stroked="f"/>
+          <v:rect id="_x0000_i1029" style="width:0;height:1.5pt" o:hralign="center" o:hrstd="t" o:hr="t" fillcolor="#a0a0a0" stroked="f"/>
         </w:pict>
       </w:r>
     </w:p>
@@ -651,7 +651,7 @@
     <w:p>
       <w:r>
         <w:pict w14:anchorId="2BBC249D">
-          <v:rect id="_x0000_i1084" style="width:0;height:1.5pt" o:hralign="center" o:hrstd="t" o:hr="t" fillcolor="#a0a0a0" stroked="f"/>
+          <v:rect id="_x0000_i1030" style="width:0;height:1.5pt" o:hralign="center" o:hrstd="t" o:hr="t" fillcolor="#a0a0a0" stroked="f"/>
         </w:pict>
       </w:r>
     </w:p>
@@ -838,7 +838,7 @@
     <w:p>
       <w:r>
         <w:pict w14:anchorId="6BD57087">
-          <v:rect id="_x0000_i1085" style="width:0;height:1.5pt" o:hralign="center" o:hrstd="t" o:hr="t" fillcolor="#a0a0a0" stroked="f"/>
+          <v:rect id="_x0000_i1031" style="width:0;height:1.5pt" o:hralign="center" o:hrstd="t" o:hr="t" fillcolor="#a0a0a0" stroked="f"/>
         </w:pict>
       </w:r>
     </w:p>
@@ -914,7 +914,7 @@
     <w:p>
       <w:r>
         <w:pict w14:anchorId="764ACE8B">
-          <v:rect id="_x0000_i1086" style="width:0;height:1.5pt" o:hralign="center" o:hrstd="t" o:hr="t" fillcolor="#a0a0a0" stroked="f"/>
+          <v:rect id="_x0000_i1032" style="width:0;height:1.5pt" o:hralign="center" o:hrstd="t" o:hr="t" fillcolor="#a0a0a0" stroked="f"/>
         </w:pict>
       </w:r>
     </w:p>
@@ -939,26 +939,17 @@
           <w:ilvl w:val="0"/>
           <w:numId w:val="9"/>
         </w:numPr>
-      </w:pPr>
-      <w:r>
-        <w:rPr>
-          <w:b/>
-          <w:bCs/>
-        </w:rPr>
-        <w:t>RNF01</w:t>
-      </w:r>
-      <w:r>
-        <w:t xml:space="preserve"> – O sistema deve ser </w:t>
-      </w:r>
-      <w:r>
-        <w:rPr>
-          <w:b/>
-          <w:bCs/>
-        </w:rPr>
-        <w:t>web responsivo</w:t>
-      </w:r>
-      <w:r>
-        <w:t xml:space="preserve"> (funcionar em desktop e dispositivos móveis).</w:t>
+        <w:rPr>
+          <w:b/>
+          <w:bCs/>
+        </w:rPr>
+      </w:pPr>
+      <w:r>
+        <w:rPr>
+          <w:b/>
+          <w:bCs/>
+        </w:rPr>
+        <w:t>RNF01 — Usabilidade da Interface</w:t>
       </w:r>
     </w:p>
     <w:p>
@@ -969,42 +960,64 @@
         </w:numPr>
       </w:pPr>
       <w:r>
-        <w:rPr>
-          <w:b/>
-          <w:bCs/>
-        </w:rPr>
-        <w:t>RNF02</w:t>
-      </w:r>
-      <w:r>
-        <w:t xml:space="preserve"> – O sistema deve ter interface </w:t>
+        <w:t>Descrição: O sistema deve apresentar uma interface simples e intuitiva, seguindo boas práticas de design (inspirado no padrão Apple), priorizando clareza e facilidade de uso.</w:t>
+      </w:r>
+    </w:p>
+    <w:p>
+      <w:pPr>
+        <w:numPr>
+          <w:ilvl w:val="0"/>
+          <w:numId w:val="9"/>
+        </w:numPr>
+      </w:pPr>
+      <w:r>
+        <w:t>Critério de Aceitação: O usuário deve conseguir compreender a navegação e registrar uma transação sem necessidade de treinamento prévio.</w:t>
+      </w:r>
+    </w:p>
+    <w:p>
+      <w:pPr>
+        <w:numPr>
+          <w:ilvl w:val="0"/>
+          <w:numId w:val="9"/>
+        </w:numPr>
+        <w:rPr>
+          <w:b/>
+          <w:bCs/>
+        </w:rPr>
+      </w:pPr>
+      <w:r>
+        <w:rPr>
+          <w:b/>
+          <w:bCs/>
+        </w:rPr>
+        <w:t>RNF02 — Tema e Paleta de Cores</w:t>
+      </w:r>
+    </w:p>
+    <w:p>
+      <w:pPr>
+        <w:numPr>
+          <w:ilvl w:val="0"/>
+          <w:numId w:val="9"/>
+        </w:numPr>
+      </w:pPr>
+      <w:r>
+        <w:t xml:space="preserve">Descrição: O sistema deve utilizar </w:t>
       </w:r>
       <w:proofErr w:type="spellStart"/>
       <w:r>
-        <w:rPr>
-          <w:b/>
-          <w:bCs/>
-        </w:rPr>
         <w:t>dark</w:t>
       </w:r>
       <w:proofErr w:type="spellEnd"/>
       <w:r>
-        <w:rPr>
-          <w:b/>
-          <w:bCs/>
-        </w:rPr>
         <w:t xml:space="preserve"> </w:t>
       </w:r>
       <w:proofErr w:type="spellStart"/>
       <w:r>
-        <w:rPr>
-          <w:b/>
-          <w:bCs/>
-        </w:rPr>
         <w:t>mode</w:t>
       </w:r>
       <w:proofErr w:type="spellEnd"/>
       <w:r>
-        <w:t xml:space="preserve"> com detalhes em verde.</w:t>
+        <w:t xml:space="preserve"> como padrão, com paleta em tons de verde para contraste.</w:t>
       </w:r>
     </w:p>
     <w:p>
@@ -1015,41 +1028,272 @@
         </w:numPr>
       </w:pPr>
       <w:r>
-        <w:rPr>
-          <w:b/>
-          <w:bCs/>
-        </w:rPr>
-        <w:t>RNF03</w:t>
-      </w:r>
-      <w:r>
-        <w:t xml:space="preserve"> – O sistema deve ser desenvolvido com </w:t>
+        <w:t>Critério de Aceitação: Todas as telas devem seguir esse padrão visual. Futuramente, deve ser possível permitir alteração da paleta de cores.</w:t>
+      </w:r>
+    </w:p>
+    <w:p>
+      <w:pPr>
+        <w:numPr>
+          <w:ilvl w:val="0"/>
+          <w:numId w:val="9"/>
+        </w:numPr>
+        <w:rPr>
+          <w:b/>
+          <w:bCs/>
+        </w:rPr>
+      </w:pPr>
+      <w:r>
+        <w:rPr>
+          <w:b/>
+          <w:bCs/>
+        </w:rPr>
+        <w:t>RNF03 — Registro Ágil de Transações</w:t>
+      </w:r>
+    </w:p>
+    <w:p>
+      <w:pPr>
+        <w:numPr>
+          <w:ilvl w:val="0"/>
+          <w:numId w:val="9"/>
+        </w:numPr>
+      </w:pPr>
+      <w:r>
+        <w:lastRenderedPageBreak/>
+        <w:t>Descrição: O sistema deve permitir que o usuário registre receitas e despesas com o mínimo de cliques possível, priorizando rapidez.</w:t>
+      </w:r>
+    </w:p>
+    <w:p>
+      <w:pPr>
+        <w:numPr>
+          <w:ilvl w:val="0"/>
+          <w:numId w:val="9"/>
+        </w:numPr>
+      </w:pPr>
+      <w:r>
+        <w:t>Critério de Aceitação: O registro de uma transação deve ser concluído em no máximo 2 interações (cliques ou toques).</w:t>
+      </w:r>
+    </w:p>
+    <w:p>
+      <w:pPr>
+        <w:numPr>
+          <w:ilvl w:val="0"/>
+          <w:numId w:val="9"/>
+        </w:numPr>
+        <w:rPr>
+          <w:b/>
+          <w:bCs/>
+        </w:rPr>
+      </w:pPr>
+      <w:r>
+        <w:rPr>
+          <w:b/>
+          <w:bCs/>
+        </w:rPr>
+        <w:t>RNF04 — Tempo de Resposta</w:t>
+      </w:r>
+    </w:p>
+    <w:p>
+      <w:pPr>
+        <w:numPr>
+          <w:ilvl w:val="0"/>
+          <w:numId w:val="9"/>
+        </w:numPr>
+      </w:pPr>
+      <w:r>
+        <w:t>Descrição: As ações comuns do sistema (login, registro de transação, carregamento de relatórios) devem ser processadas rapidamente.</w:t>
+      </w:r>
+    </w:p>
+    <w:p>
+      <w:pPr>
+        <w:numPr>
+          <w:ilvl w:val="0"/>
+          <w:numId w:val="9"/>
+        </w:numPr>
+      </w:pPr>
+      <w:r>
+        <w:t>Critério de Aceitação: O tempo de resposta não deve ultrapassar 2 segundos para operações comuns e 5 segundos para geração de</w:t>
+      </w:r>
+      <w:r>
+        <w:rPr>
+          <w:b/>
+          <w:bCs/>
+        </w:rPr>
+        <w:t xml:space="preserve"> </w:t>
+      </w:r>
+      <w:r>
+        <w:t>relatórios mensais.</w:t>
+      </w:r>
+    </w:p>
+    <w:p>
+      <w:pPr>
+        <w:numPr>
+          <w:ilvl w:val="0"/>
+          <w:numId w:val="9"/>
+        </w:numPr>
+        <w:rPr>
+          <w:b/>
+          <w:bCs/>
+        </w:rPr>
+      </w:pPr>
+      <w:r>
+        <w:rPr>
+          <w:b/>
+          <w:bCs/>
+        </w:rPr>
+        <w:t>RNF05 — Suporte a Usuários Simultâneos</w:t>
+      </w:r>
+    </w:p>
+    <w:p>
+      <w:pPr>
+        <w:numPr>
+          <w:ilvl w:val="0"/>
+          <w:numId w:val="9"/>
+        </w:numPr>
+      </w:pPr>
+      <w:r>
+        <w:t>Descrição: O sistema deve suportar múltiplos usuários conectados ao mesmo tempo sem perda significativa de desempenho.</w:t>
+      </w:r>
+    </w:p>
+    <w:p>
+      <w:pPr>
+        <w:numPr>
+          <w:ilvl w:val="0"/>
+          <w:numId w:val="9"/>
+        </w:numPr>
+      </w:pPr>
+      <w:r>
+        <w:t>Critério de Aceitação: O sistema deve operar adequadamente com até 500 usuários simultâneos.</w:t>
+      </w:r>
+    </w:p>
+    <w:p>
+      <w:pPr>
+        <w:numPr>
+          <w:ilvl w:val="0"/>
+          <w:numId w:val="9"/>
+        </w:numPr>
+        <w:rPr>
+          <w:b/>
+          <w:bCs/>
+        </w:rPr>
+      </w:pPr>
+      <w:r>
+        <w:rPr>
+          <w:b/>
+          <w:bCs/>
+        </w:rPr>
+        <w:t>RNF06 — Escalabilidade Técnica</w:t>
+      </w:r>
+    </w:p>
+    <w:p>
+      <w:pPr>
+        <w:numPr>
+          <w:ilvl w:val="0"/>
+          <w:numId w:val="9"/>
+        </w:numPr>
+      </w:pPr>
+      <w:r>
+        <w:t>Descrição: O sistema deve ser projetado para crescimento sem necessidade de reescrita completa.</w:t>
+      </w:r>
+    </w:p>
+    <w:p>
+      <w:pPr>
+        <w:numPr>
+          <w:ilvl w:val="0"/>
+          <w:numId w:val="9"/>
+        </w:numPr>
+      </w:pPr>
+      <w:r>
+        <w:t>Critério de Aceitação: Deve ser possível executar a aplicação em containers (Docker) e integrar novos módulos no futuro.</w:t>
+      </w:r>
+    </w:p>
+    <w:p>
+      <w:pPr>
+        <w:numPr>
+          <w:ilvl w:val="0"/>
+          <w:numId w:val="9"/>
+        </w:numPr>
+        <w:rPr>
+          <w:b/>
+          <w:bCs/>
+        </w:rPr>
+      </w:pPr>
+      <w:r>
+        <w:rPr>
+          <w:b/>
+          <w:bCs/>
+        </w:rPr>
+        <w:t>RNF07 — Banco de Dados Flexível</w:t>
+      </w:r>
+    </w:p>
+    <w:p>
+      <w:pPr>
+        <w:numPr>
+          <w:ilvl w:val="0"/>
+          <w:numId w:val="9"/>
+        </w:numPr>
+      </w:pPr>
+      <w:r>
+        <w:t>Descrição: O sistema deve utilizar um banco de dados relacional, com possibilidade de integração a outras tecnologias no futuro.</w:t>
+      </w:r>
+    </w:p>
+    <w:p>
+      <w:pPr>
+        <w:numPr>
+          <w:ilvl w:val="0"/>
+          <w:numId w:val="9"/>
+        </w:numPr>
+      </w:pPr>
+      <w:r>
+        <w:t>Critério de Aceitação: A arquitetura do banco deve permitir migração ou expansão sem impacto significativo no funcionamento atual.</w:t>
+      </w:r>
+    </w:p>
+    <w:p>
+      <w:pPr>
+        <w:numPr>
+          <w:ilvl w:val="0"/>
+          <w:numId w:val="9"/>
+        </w:numPr>
+        <w:rPr>
+          <w:b/>
+          <w:bCs/>
+        </w:rPr>
+      </w:pPr>
+      <w:r>
+        <w:rPr>
+          <w:b/>
+          <w:bCs/>
+        </w:rPr>
+        <w:t>RNF08 — Disponibilidade</w:t>
+      </w:r>
+    </w:p>
+    <w:p>
+      <w:pPr>
+        <w:numPr>
+          <w:ilvl w:val="0"/>
+          <w:numId w:val="9"/>
+        </w:numPr>
+      </w:pPr>
+      <w:r>
+        <w:t>Descrição: O sistema deve estar disponível na maior parte do tempo, exceto em manutenções programadas.</w:t>
+      </w:r>
+    </w:p>
+    <w:p>
+      <w:pPr>
+        <w:numPr>
+          <w:ilvl w:val="0"/>
+          <w:numId w:val="9"/>
+        </w:numPr>
+      </w:pPr>
+      <w:r>
+        <w:t xml:space="preserve">Critério de Aceitação: O </w:t>
       </w:r>
       <w:proofErr w:type="spellStart"/>
       <w:r>
-        <w:rPr>
-          <w:b/>
-          <w:bCs/>
-        </w:rPr>
-        <w:t>stack</w:t>
+        <w:t>uptime</w:t>
       </w:r>
       <w:proofErr w:type="spellEnd"/>
       <w:r>
-        <w:rPr>
-          <w:b/>
-          <w:bCs/>
-        </w:rPr>
-        <w:t xml:space="preserve"> moderna</w:t>
-      </w:r>
-      <w:r>
-        <w:t xml:space="preserve"> (sugestão: </w:t>
-      </w:r>
-      <w:proofErr w:type="spellStart"/>
-      <w:r>
-        <w:t>React</w:t>
-      </w:r>
-      <w:proofErr w:type="spellEnd"/>
-      <w:r>
-        <w:t xml:space="preserve"> + Node.js + banco de dados relacional).</w:t>
+        <w:t xml:space="preserve"> deve ser de no mínimo 99% ao mês.</w:t>
       </w:r>
     </w:p>
     <w:p>
@@ -1058,24 +1302,17 @@
           <w:ilvl w:val="0"/>
           <w:numId w:val="9"/>
         </w:numPr>
-      </w:pPr>
-      <w:r>
-        <w:rPr>
-          <w:b/>
-          <w:bCs/>
-        </w:rPr>
-        <w:t>RNF04</w:t>
-      </w:r>
-      <w:r>
-        <w:t xml:space="preserve"> – O sistema deve garantir segurança básica (armazenar senhas com </w:t>
-      </w:r>
-      <w:proofErr w:type="spellStart"/>
-      <w:r>
-        <w:t>hash</w:t>
-      </w:r>
-      <w:proofErr w:type="spellEnd"/>
-      <w:r>
-        <w:t>).</w:t>
+        <w:rPr>
+          <w:b/>
+          <w:bCs/>
+        </w:rPr>
+      </w:pPr>
+      <w:r>
+        <w:rPr>
+          <w:b/>
+          <w:bCs/>
+        </w:rPr>
+        <w:t>RNF09 — Backup e Recuperação</w:t>
       </w:r>
     </w:p>
     <w:p>
@@ -1086,108 +1323,125 @@
         </w:numPr>
       </w:pPr>
       <w:r>
-        <w:rPr>
-          <w:b/>
-          <w:bCs/>
-        </w:rPr>
-        <w:t>RNF05</w:t>
-      </w:r>
-      <w:r>
-        <w:t xml:space="preserve"> – O sistema deve ter tempo de resposta menor que 2 segundos para consultas comuns.</w:t>
-      </w:r>
-    </w:p>
-    <w:p>
-      <w:r>
-        <w:pict w14:anchorId="2EE2B317">
-          <v:rect id="_x0000_i1087" style="width:0;height:1.5pt" o:hralign="center" o:hrstd="t" o:hr="t" fillcolor="#a0a0a0" stroked="f"/>
-        </w:pict>
-      </w:r>
-    </w:p>
-    <w:p>
-      <w:pPr>
-        <w:rPr>
-          <w:b/>
-          <w:bCs/>
-        </w:rPr>
-      </w:pPr>
-      <w:r>
-        <w:rPr>
-          <w:b/>
-          <w:bCs/>
-        </w:rPr>
-        <w:t>5. Futuras Evoluções (Backlog de Ideias)</w:t>
-      </w:r>
-    </w:p>
-    <w:p>
-      <w:pPr>
-        <w:numPr>
-          <w:ilvl w:val="0"/>
-          <w:numId w:val="10"/>
-        </w:numPr>
-      </w:pPr>
-      <w:r>
-        <w:t xml:space="preserve">Integração com bancos (open </w:t>
-      </w:r>
-      <w:proofErr w:type="spellStart"/>
-      <w:r>
-        <w:t>finance</w:t>
-      </w:r>
-      <w:proofErr w:type="spellEnd"/>
-      <w:r>
-        <w:t>).</w:t>
-      </w:r>
-    </w:p>
-    <w:p>
-      <w:pPr>
-        <w:numPr>
-          <w:ilvl w:val="0"/>
-          <w:numId w:val="10"/>
-        </w:numPr>
-      </w:pPr>
-      <w:r>
-        <w:t>Comparação com perfil de outros usuários (benchmarking).</w:t>
-      </w:r>
-    </w:p>
-    <w:p>
-      <w:pPr>
-        <w:numPr>
-          <w:ilvl w:val="0"/>
-          <w:numId w:val="10"/>
+        <w:t>Descrição: O sistema deve ter mecanismos de backup e recuperação em caso de falha.</w:t>
+      </w:r>
+    </w:p>
+    <w:p>
+      <w:pPr>
+        <w:numPr>
+          <w:ilvl w:val="0"/>
+          <w:numId w:val="9"/>
         </w:numPr>
       </w:pPr>
       <w:r>
         <w:lastRenderedPageBreak/>
-        <w:t xml:space="preserve">Sistema de notificações </w:t>
-      </w:r>
-      <w:proofErr w:type="spellStart"/>
-      <w:r>
-        <w:t>push</w:t>
-      </w:r>
-      <w:proofErr w:type="spellEnd"/>
-      <w:r>
-        <w:t>/</w:t>
-      </w:r>
-      <w:proofErr w:type="spellStart"/>
-      <w:r>
-        <w:t>email</w:t>
-      </w:r>
-      <w:proofErr w:type="spellEnd"/>
-      <w:r>
-        <w:t>.</w:t>
-      </w:r>
-    </w:p>
-    <w:p>
-      <w:pPr>
-        <w:numPr>
-          <w:ilvl w:val="0"/>
-          <w:numId w:val="10"/>
-        </w:numPr>
-      </w:pPr>
-      <w:r>
-        <w:t>Loja interna de recompensas virtuais (usando pontos de gamificação).</w:t>
-      </w:r>
-    </w:p>
-    <w:p/>
+        <w:t>Critério de Aceitação:</w:t>
+      </w:r>
+    </w:p>
+    <w:p>
+      <w:pPr>
+        <w:numPr>
+          <w:ilvl w:val="0"/>
+          <w:numId w:val="9"/>
+        </w:numPr>
+      </w:pPr>
+      <w:r>
+        <w:t>Backup automático diário do banco de dados.</w:t>
+      </w:r>
+    </w:p>
+    <w:p>
+      <w:pPr>
+        <w:numPr>
+          <w:ilvl w:val="0"/>
+          <w:numId w:val="9"/>
+        </w:numPr>
+      </w:pPr>
+      <w:r>
+        <w:t>Tempo máximo de recuperação (RTO) de 2 horas em caso de falha crítica.</w:t>
+      </w:r>
+    </w:p>
+    <w:p>
+      <w:pPr>
+        <w:numPr>
+          <w:ilvl w:val="0"/>
+          <w:numId w:val="9"/>
+        </w:numPr>
+        <w:rPr>
+          <w:b/>
+          <w:bCs/>
+        </w:rPr>
+      </w:pPr>
+      <w:r>
+        <w:rPr>
+          <w:b/>
+          <w:bCs/>
+        </w:rPr>
+        <w:t>RNF10 — Compatibilidade entre Navegadores</w:t>
+      </w:r>
+    </w:p>
+    <w:p>
+      <w:pPr>
+        <w:numPr>
+          <w:ilvl w:val="0"/>
+          <w:numId w:val="9"/>
+        </w:numPr>
+      </w:pPr>
+      <w:r>
+        <w:t>Descrição: O sistema deve ser compatível com navegadores modernos.</w:t>
+      </w:r>
+    </w:p>
+    <w:p>
+      <w:pPr>
+        <w:numPr>
+          <w:ilvl w:val="0"/>
+          <w:numId w:val="9"/>
+        </w:numPr>
+      </w:pPr>
+      <w:r>
+        <w:t>Critério de Aceitação: Deve funcionar corretamente no Chrome, Firefox, Edge e Safari.</w:t>
+      </w:r>
+    </w:p>
+    <w:p>
+      <w:pPr>
+        <w:numPr>
+          <w:ilvl w:val="0"/>
+          <w:numId w:val="9"/>
+        </w:numPr>
+        <w:rPr>
+          <w:b/>
+          <w:bCs/>
+        </w:rPr>
+      </w:pPr>
+      <w:r>
+        <w:rPr>
+          <w:b/>
+          <w:bCs/>
+        </w:rPr>
+        <w:t>RNF11 — Portabilidade para Mobile</w:t>
+      </w:r>
+    </w:p>
+    <w:p>
+      <w:pPr>
+        <w:numPr>
+          <w:ilvl w:val="0"/>
+          <w:numId w:val="9"/>
+        </w:numPr>
+      </w:pPr>
+      <w:r>
+        <w:t>Descrição: O sistema deve possuir arquitetura preparada para adaptação futura a dispositivos móveis.</w:t>
+      </w:r>
+    </w:p>
+    <w:p>
+      <w:pPr>
+        <w:numPr>
+          <w:ilvl w:val="0"/>
+          <w:numId w:val="9"/>
+        </w:numPr>
+      </w:pPr>
+      <w:r>
+        <w:t>Critério de Aceitação: Deve ser possível evoluir para PWA ou aplicativo nativo sem grandes alterações estruturais.</w:t>
+      </w:r>
+    </w:p>
     <w:sectPr>
       <w:pgSz w:w="11906" w:h="16838"/>
       <w:pgMar w:top="1417" w:right="1701" w:bottom="1417" w:left="1701" w:header="708" w:footer="708" w:gutter="0"/>
@@ -1350,6 +1604,304 @@
     </w:lvl>
   </w:abstractNum>
   <w:abstractNum w:abstractNumId="1" w15:restartNumberingAfterBreak="0">
+    <w:nsid w:val="04B54C9D"/>
+    <w:multiLevelType w:val="multilevel"/>
+    <w:tmpl w:val="E408BFE4"/>
+    <w:lvl w:ilvl="0">
+      <w:start w:val="1"/>
+      <w:numFmt w:val="bullet"/>
+      <w:lvlText w:val=""/>
+      <w:lvlJc w:val="left"/>
+      <w:pPr>
+        <w:tabs>
+          <w:tab w:val="num" w:pos="720"/>
+        </w:tabs>
+        <w:ind w:left="720" w:hanging="360"/>
+      </w:pPr>
+      <w:rPr>
+        <w:rFonts w:ascii="Symbol" w:hAnsi="Symbol" w:hint="default"/>
+        <w:sz w:val="20"/>
+      </w:rPr>
+    </w:lvl>
+    <w:lvl w:ilvl="1" w:tentative="1">
+      <w:start w:val="1"/>
+      <w:numFmt w:val="bullet"/>
+      <w:lvlText w:val="o"/>
+      <w:lvlJc w:val="left"/>
+      <w:pPr>
+        <w:tabs>
+          <w:tab w:val="num" w:pos="1440"/>
+        </w:tabs>
+        <w:ind w:left="1440" w:hanging="360"/>
+      </w:pPr>
+      <w:rPr>
+        <w:rFonts w:ascii="Courier New" w:hAnsi="Courier New" w:hint="default"/>
+        <w:sz w:val="20"/>
+      </w:rPr>
+    </w:lvl>
+    <w:lvl w:ilvl="2" w:tentative="1">
+      <w:start w:val="1"/>
+      <w:numFmt w:val="bullet"/>
+      <w:lvlText w:val=""/>
+      <w:lvlJc w:val="left"/>
+      <w:pPr>
+        <w:tabs>
+          <w:tab w:val="num" w:pos="2160"/>
+        </w:tabs>
+        <w:ind w:left="2160" w:hanging="360"/>
+      </w:pPr>
+      <w:rPr>
+        <w:rFonts w:ascii="Wingdings" w:hAnsi="Wingdings" w:hint="default"/>
+        <w:sz w:val="20"/>
+      </w:rPr>
+    </w:lvl>
+    <w:lvl w:ilvl="3" w:tentative="1">
+      <w:start w:val="1"/>
+      <w:numFmt w:val="bullet"/>
+      <w:lvlText w:val=""/>
+      <w:lvlJc w:val="left"/>
+      <w:pPr>
+        <w:tabs>
+          <w:tab w:val="num" w:pos="2880"/>
+        </w:tabs>
+        <w:ind w:left="2880" w:hanging="360"/>
+      </w:pPr>
+      <w:rPr>
+        <w:rFonts w:ascii="Wingdings" w:hAnsi="Wingdings" w:hint="default"/>
+        <w:sz w:val="20"/>
+      </w:rPr>
+    </w:lvl>
+    <w:lvl w:ilvl="4" w:tentative="1">
+      <w:start w:val="1"/>
+      <w:numFmt w:val="bullet"/>
+      <w:lvlText w:val=""/>
+      <w:lvlJc w:val="left"/>
+      <w:pPr>
+        <w:tabs>
+          <w:tab w:val="num" w:pos="3600"/>
+        </w:tabs>
+        <w:ind w:left="3600" w:hanging="360"/>
+      </w:pPr>
+      <w:rPr>
+        <w:rFonts w:ascii="Wingdings" w:hAnsi="Wingdings" w:hint="default"/>
+        <w:sz w:val="20"/>
+      </w:rPr>
+    </w:lvl>
+    <w:lvl w:ilvl="5" w:tentative="1">
+      <w:start w:val="1"/>
+      <w:numFmt w:val="bullet"/>
+      <w:lvlText w:val=""/>
+      <w:lvlJc w:val="left"/>
+      <w:pPr>
+        <w:tabs>
+          <w:tab w:val="num" w:pos="4320"/>
+        </w:tabs>
+        <w:ind w:left="4320" w:hanging="360"/>
+      </w:pPr>
+      <w:rPr>
+        <w:rFonts w:ascii="Wingdings" w:hAnsi="Wingdings" w:hint="default"/>
+        <w:sz w:val="20"/>
+      </w:rPr>
+    </w:lvl>
+    <w:lvl w:ilvl="6" w:tentative="1">
+      <w:start w:val="1"/>
+      <w:numFmt w:val="bullet"/>
+      <w:lvlText w:val=""/>
+      <w:lvlJc w:val="left"/>
+      <w:pPr>
+        <w:tabs>
+          <w:tab w:val="num" w:pos="5040"/>
+        </w:tabs>
+        <w:ind w:left="5040" w:hanging="360"/>
+      </w:pPr>
+      <w:rPr>
+        <w:rFonts w:ascii="Wingdings" w:hAnsi="Wingdings" w:hint="default"/>
+        <w:sz w:val="20"/>
+      </w:rPr>
+    </w:lvl>
+    <w:lvl w:ilvl="7" w:tentative="1">
+      <w:start w:val="1"/>
+      <w:numFmt w:val="bullet"/>
+      <w:lvlText w:val=""/>
+      <w:lvlJc w:val="left"/>
+      <w:pPr>
+        <w:tabs>
+          <w:tab w:val="num" w:pos="5760"/>
+        </w:tabs>
+        <w:ind w:left="5760" w:hanging="360"/>
+      </w:pPr>
+      <w:rPr>
+        <w:rFonts w:ascii="Wingdings" w:hAnsi="Wingdings" w:hint="default"/>
+        <w:sz w:val="20"/>
+      </w:rPr>
+    </w:lvl>
+    <w:lvl w:ilvl="8" w:tentative="1">
+      <w:start w:val="1"/>
+      <w:numFmt w:val="bullet"/>
+      <w:lvlText w:val=""/>
+      <w:lvlJc w:val="left"/>
+      <w:pPr>
+        <w:tabs>
+          <w:tab w:val="num" w:pos="6480"/>
+        </w:tabs>
+        <w:ind w:left="6480" w:hanging="360"/>
+      </w:pPr>
+      <w:rPr>
+        <w:rFonts w:ascii="Wingdings" w:hAnsi="Wingdings" w:hint="default"/>
+        <w:sz w:val="20"/>
+      </w:rPr>
+    </w:lvl>
+  </w:abstractNum>
+  <w:abstractNum w:abstractNumId="2" w15:restartNumberingAfterBreak="0">
+    <w:nsid w:val="04F979CD"/>
+    <w:multiLevelType w:val="multilevel"/>
+    <w:tmpl w:val="0A04789E"/>
+    <w:lvl w:ilvl="0">
+      <w:start w:val="1"/>
+      <w:numFmt w:val="bullet"/>
+      <w:lvlText w:val=""/>
+      <w:lvlJc w:val="left"/>
+      <w:pPr>
+        <w:tabs>
+          <w:tab w:val="num" w:pos="720"/>
+        </w:tabs>
+        <w:ind w:left="720" w:hanging="360"/>
+      </w:pPr>
+      <w:rPr>
+        <w:rFonts w:ascii="Symbol" w:hAnsi="Symbol" w:hint="default"/>
+        <w:sz w:val="20"/>
+      </w:rPr>
+    </w:lvl>
+    <w:lvl w:ilvl="1" w:tentative="1">
+      <w:start w:val="1"/>
+      <w:numFmt w:val="bullet"/>
+      <w:lvlText w:val="o"/>
+      <w:lvlJc w:val="left"/>
+      <w:pPr>
+        <w:tabs>
+          <w:tab w:val="num" w:pos="1440"/>
+        </w:tabs>
+        <w:ind w:left="1440" w:hanging="360"/>
+      </w:pPr>
+      <w:rPr>
+        <w:rFonts w:ascii="Courier New" w:hAnsi="Courier New" w:hint="default"/>
+        <w:sz w:val="20"/>
+      </w:rPr>
+    </w:lvl>
+    <w:lvl w:ilvl="2" w:tentative="1">
+      <w:start w:val="1"/>
+      <w:numFmt w:val="bullet"/>
+      <w:lvlText w:val=""/>
+      <w:lvlJc w:val="left"/>
+      <w:pPr>
+        <w:tabs>
+          <w:tab w:val="num" w:pos="2160"/>
+        </w:tabs>
+        <w:ind w:left="2160" w:hanging="360"/>
+      </w:pPr>
+      <w:rPr>
+        <w:rFonts w:ascii="Wingdings" w:hAnsi="Wingdings" w:hint="default"/>
+        <w:sz w:val="20"/>
+      </w:rPr>
+    </w:lvl>
+    <w:lvl w:ilvl="3" w:tentative="1">
+      <w:start w:val="1"/>
+      <w:numFmt w:val="bullet"/>
+      <w:lvlText w:val=""/>
+      <w:lvlJc w:val="left"/>
+      <w:pPr>
+        <w:tabs>
+          <w:tab w:val="num" w:pos="2880"/>
+        </w:tabs>
+        <w:ind w:left="2880" w:hanging="360"/>
+      </w:pPr>
+      <w:rPr>
+        <w:rFonts w:ascii="Wingdings" w:hAnsi="Wingdings" w:hint="default"/>
+        <w:sz w:val="20"/>
+      </w:rPr>
+    </w:lvl>
+    <w:lvl w:ilvl="4" w:tentative="1">
+      <w:start w:val="1"/>
+      <w:numFmt w:val="bullet"/>
+      <w:lvlText w:val=""/>
+      <w:lvlJc w:val="left"/>
+      <w:pPr>
+        <w:tabs>
+          <w:tab w:val="num" w:pos="3600"/>
+        </w:tabs>
+        <w:ind w:left="3600" w:hanging="360"/>
+      </w:pPr>
+      <w:rPr>
+        <w:rFonts w:ascii="Wingdings" w:hAnsi="Wingdings" w:hint="default"/>
+        <w:sz w:val="20"/>
+      </w:rPr>
+    </w:lvl>
+    <w:lvl w:ilvl="5" w:tentative="1">
+      <w:start w:val="1"/>
+      <w:numFmt w:val="bullet"/>
+      <w:lvlText w:val=""/>
+      <w:lvlJc w:val="left"/>
+      <w:pPr>
+        <w:tabs>
+          <w:tab w:val="num" w:pos="4320"/>
+        </w:tabs>
+        <w:ind w:left="4320" w:hanging="360"/>
+      </w:pPr>
+      <w:rPr>
+        <w:rFonts w:ascii="Wingdings" w:hAnsi="Wingdings" w:hint="default"/>
+        <w:sz w:val="20"/>
+      </w:rPr>
+    </w:lvl>
+    <w:lvl w:ilvl="6" w:tentative="1">
+      <w:start w:val="1"/>
+      <w:numFmt w:val="bullet"/>
+      <w:lvlText w:val=""/>
+      <w:lvlJc w:val="left"/>
+      <w:pPr>
+        <w:tabs>
+          <w:tab w:val="num" w:pos="5040"/>
+        </w:tabs>
+        <w:ind w:left="5040" w:hanging="360"/>
+      </w:pPr>
+      <w:rPr>
+        <w:rFonts w:ascii="Wingdings" w:hAnsi="Wingdings" w:hint="default"/>
+        <w:sz w:val="20"/>
+      </w:rPr>
+    </w:lvl>
+    <w:lvl w:ilvl="7" w:tentative="1">
+      <w:start w:val="1"/>
+      <w:numFmt w:val="bullet"/>
+      <w:lvlText w:val=""/>
+      <w:lvlJc w:val="left"/>
+      <w:pPr>
+        <w:tabs>
+          <w:tab w:val="num" w:pos="5760"/>
+        </w:tabs>
+        <w:ind w:left="5760" w:hanging="360"/>
+      </w:pPr>
+      <w:rPr>
+        <w:rFonts w:ascii="Wingdings" w:hAnsi="Wingdings" w:hint="default"/>
+        <w:sz w:val="20"/>
+      </w:rPr>
+    </w:lvl>
+    <w:lvl w:ilvl="8" w:tentative="1">
+      <w:start w:val="1"/>
+      <w:numFmt w:val="bullet"/>
+      <w:lvlText w:val=""/>
+      <w:lvlJc w:val="left"/>
+      <w:pPr>
+        <w:tabs>
+          <w:tab w:val="num" w:pos="6480"/>
+        </w:tabs>
+        <w:ind w:left="6480" w:hanging="360"/>
+      </w:pPr>
+      <w:rPr>
+        <w:rFonts w:ascii="Wingdings" w:hAnsi="Wingdings" w:hint="default"/>
+        <w:sz w:val="20"/>
+      </w:rPr>
+    </w:lvl>
+  </w:abstractNum>
+  <w:abstractNum w:abstractNumId="3" w15:restartNumberingAfterBreak="0">
     <w:nsid w:val="074E6957"/>
     <w:multiLevelType w:val="multilevel"/>
     <w:tmpl w:val="FA4E3660"/>
@@ -1498,7 +2050,7 @@
       </w:rPr>
     </w:lvl>
   </w:abstractNum>
-  <w:abstractNum w:abstractNumId="2" w15:restartNumberingAfterBreak="0">
+  <w:abstractNum w:abstractNumId="4" w15:restartNumberingAfterBreak="0">
     <w:nsid w:val="0C6F2729"/>
     <w:multiLevelType w:val="multilevel"/>
     <w:tmpl w:val="15940FD0"/>
@@ -1647,7 +2199,7 @@
       </w:rPr>
     </w:lvl>
   </w:abstractNum>
-  <w:abstractNum w:abstractNumId="3" w15:restartNumberingAfterBreak="0">
+  <w:abstractNum w:abstractNumId="5" w15:restartNumberingAfterBreak="0">
     <w:nsid w:val="11800085"/>
     <w:multiLevelType w:val="multilevel"/>
     <w:tmpl w:val="5142E460"/>
@@ -1796,7 +2348,156 @@
       </w:rPr>
     </w:lvl>
   </w:abstractNum>
-  <w:abstractNum w:abstractNumId="4" w15:restartNumberingAfterBreak="0">
+  <w:abstractNum w:abstractNumId="6" w15:restartNumberingAfterBreak="0">
+    <w:nsid w:val="129C272D"/>
+    <w:multiLevelType w:val="multilevel"/>
+    <w:tmpl w:val="44B67A56"/>
+    <w:lvl w:ilvl="0">
+      <w:start w:val="1"/>
+      <w:numFmt w:val="bullet"/>
+      <w:lvlText w:val=""/>
+      <w:lvlJc w:val="left"/>
+      <w:pPr>
+        <w:tabs>
+          <w:tab w:val="num" w:pos="720"/>
+        </w:tabs>
+        <w:ind w:left="720" w:hanging="360"/>
+      </w:pPr>
+      <w:rPr>
+        <w:rFonts w:ascii="Symbol" w:hAnsi="Symbol" w:hint="default"/>
+        <w:sz w:val="20"/>
+      </w:rPr>
+    </w:lvl>
+    <w:lvl w:ilvl="1" w:tentative="1">
+      <w:start w:val="1"/>
+      <w:numFmt w:val="bullet"/>
+      <w:lvlText w:val="o"/>
+      <w:lvlJc w:val="left"/>
+      <w:pPr>
+        <w:tabs>
+          <w:tab w:val="num" w:pos="1440"/>
+        </w:tabs>
+        <w:ind w:left="1440" w:hanging="360"/>
+      </w:pPr>
+      <w:rPr>
+        <w:rFonts w:ascii="Courier New" w:hAnsi="Courier New" w:hint="default"/>
+        <w:sz w:val="20"/>
+      </w:rPr>
+    </w:lvl>
+    <w:lvl w:ilvl="2" w:tentative="1">
+      <w:start w:val="1"/>
+      <w:numFmt w:val="bullet"/>
+      <w:lvlText w:val=""/>
+      <w:lvlJc w:val="left"/>
+      <w:pPr>
+        <w:tabs>
+          <w:tab w:val="num" w:pos="2160"/>
+        </w:tabs>
+        <w:ind w:left="2160" w:hanging="360"/>
+      </w:pPr>
+      <w:rPr>
+        <w:rFonts w:ascii="Wingdings" w:hAnsi="Wingdings" w:hint="default"/>
+        <w:sz w:val="20"/>
+      </w:rPr>
+    </w:lvl>
+    <w:lvl w:ilvl="3" w:tentative="1">
+      <w:start w:val="1"/>
+      <w:numFmt w:val="bullet"/>
+      <w:lvlText w:val=""/>
+      <w:lvlJc w:val="left"/>
+      <w:pPr>
+        <w:tabs>
+          <w:tab w:val="num" w:pos="2880"/>
+        </w:tabs>
+        <w:ind w:left="2880" w:hanging="360"/>
+      </w:pPr>
+      <w:rPr>
+        <w:rFonts w:ascii="Wingdings" w:hAnsi="Wingdings" w:hint="default"/>
+        <w:sz w:val="20"/>
+      </w:rPr>
+    </w:lvl>
+    <w:lvl w:ilvl="4" w:tentative="1">
+      <w:start w:val="1"/>
+      <w:numFmt w:val="bullet"/>
+      <w:lvlText w:val=""/>
+      <w:lvlJc w:val="left"/>
+      <w:pPr>
+        <w:tabs>
+          <w:tab w:val="num" w:pos="3600"/>
+        </w:tabs>
+        <w:ind w:left="3600" w:hanging="360"/>
+      </w:pPr>
+      <w:rPr>
+        <w:rFonts w:ascii="Wingdings" w:hAnsi="Wingdings" w:hint="default"/>
+        <w:sz w:val="20"/>
+      </w:rPr>
+    </w:lvl>
+    <w:lvl w:ilvl="5" w:tentative="1">
+      <w:start w:val="1"/>
+      <w:numFmt w:val="bullet"/>
+      <w:lvlText w:val=""/>
+      <w:lvlJc w:val="left"/>
+      <w:pPr>
+        <w:tabs>
+          <w:tab w:val="num" w:pos="4320"/>
+        </w:tabs>
+        <w:ind w:left="4320" w:hanging="360"/>
+      </w:pPr>
+      <w:rPr>
+        <w:rFonts w:ascii="Wingdings" w:hAnsi="Wingdings" w:hint="default"/>
+        <w:sz w:val="20"/>
+      </w:rPr>
+    </w:lvl>
+    <w:lvl w:ilvl="6" w:tentative="1">
+      <w:start w:val="1"/>
+      <w:numFmt w:val="bullet"/>
+      <w:lvlText w:val=""/>
+      <w:lvlJc w:val="left"/>
+      <w:pPr>
+        <w:tabs>
+          <w:tab w:val="num" w:pos="5040"/>
+        </w:tabs>
+        <w:ind w:left="5040" w:hanging="360"/>
+      </w:pPr>
+      <w:rPr>
+        <w:rFonts w:ascii="Wingdings" w:hAnsi="Wingdings" w:hint="default"/>
+        <w:sz w:val="20"/>
+      </w:rPr>
+    </w:lvl>
+    <w:lvl w:ilvl="7" w:tentative="1">
+      <w:start w:val="1"/>
+      <w:numFmt w:val="bullet"/>
+      <w:lvlText w:val=""/>
+      <w:lvlJc w:val="left"/>
+      <w:pPr>
+        <w:tabs>
+          <w:tab w:val="num" w:pos="5760"/>
+        </w:tabs>
+        <w:ind w:left="5760" w:hanging="360"/>
+      </w:pPr>
+      <w:rPr>
+        <w:rFonts w:ascii="Wingdings" w:hAnsi="Wingdings" w:hint="default"/>
+        <w:sz w:val="20"/>
+      </w:rPr>
+    </w:lvl>
+    <w:lvl w:ilvl="8" w:tentative="1">
+      <w:start w:val="1"/>
+      <w:numFmt w:val="bullet"/>
+      <w:lvlText w:val=""/>
+      <w:lvlJc w:val="left"/>
+      <w:pPr>
+        <w:tabs>
+          <w:tab w:val="num" w:pos="6480"/>
+        </w:tabs>
+        <w:ind w:left="6480" w:hanging="360"/>
+      </w:pPr>
+      <w:rPr>
+        <w:rFonts w:ascii="Wingdings" w:hAnsi="Wingdings" w:hint="default"/>
+        <w:sz w:val="20"/>
+      </w:rPr>
+    </w:lvl>
+  </w:abstractNum>
+  <w:abstractNum w:abstractNumId="7" w15:restartNumberingAfterBreak="0">
     <w:nsid w:val="144A1F45"/>
     <w:multiLevelType w:val="multilevel"/>
     <w:tmpl w:val="C9541412"/>
@@ -1945,7 +2646,7 @@
       </w:rPr>
     </w:lvl>
   </w:abstractNum>
-  <w:abstractNum w:abstractNumId="5" w15:restartNumberingAfterBreak="0">
+  <w:abstractNum w:abstractNumId="8" w15:restartNumberingAfterBreak="0">
     <w:nsid w:val="1D130CE4"/>
     <w:multiLevelType w:val="multilevel"/>
     <w:tmpl w:val="510ED92A"/>
@@ -2094,7 +2795,156 @@
       </w:rPr>
     </w:lvl>
   </w:abstractNum>
-  <w:abstractNum w:abstractNumId="6" w15:restartNumberingAfterBreak="0">
+  <w:abstractNum w:abstractNumId="9" w15:restartNumberingAfterBreak="0">
+    <w:nsid w:val="28016293"/>
+    <w:multiLevelType w:val="multilevel"/>
+    <w:tmpl w:val="D2BE5F3C"/>
+    <w:lvl w:ilvl="0">
+      <w:start w:val="1"/>
+      <w:numFmt w:val="bullet"/>
+      <w:lvlText w:val=""/>
+      <w:lvlJc w:val="left"/>
+      <w:pPr>
+        <w:tabs>
+          <w:tab w:val="num" w:pos="720"/>
+        </w:tabs>
+        <w:ind w:left="720" w:hanging="360"/>
+      </w:pPr>
+      <w:rPr>
+        <w:rFonts w:ascii="Symbol" w:hAnsi="Symbol" w:hint="default"/>
+        <w:sz w:val="20"/>
+      </w:rPr>
+    </w:lvl>
+    <w:lvl w:ilvl="1" w:tentative="1">
+      <w:start w:val="1"/>
+      <w:numFmt w:val="bullet"/>
+      <w:lvlText w:val="o"/>
+      <w:lvlJc w:val="left"/>
+      <w:pPr>
+        <w:tabs>
+          <w:tab w:val="num" w:pos="1440"/>
+        </w:tabs>
+        <w:ind w:left="1440" w:hanging="360"/>
+      </w:pPr>
+      <w:rPr>
+        <w:rFonts w:ascii="Courier New" w:hAnsi="Courier New" w:hint="default"/>
+        <w:sz w:val="20"/>
+      </w:rPr>
+    </w:lvl>
+    <w:lvl w:ilvl="2" w:tentative="1">
+      <w:start w:val="1"/>
+      <w:numFmt w:val="bullet"/>
+      <w:lvlText w:val=""/>
+      <w:lvlJc w:val="left"/>
+      <w:pPr>
+        <w:tabs>
+          <w:tab w:val="num" w:pos="2160"/>
+        </w:tabs>
+        <w:ind w:left="2160" w:hanging="360"/>
+      </w:pPr>
+      <w:rPr>
+        <w:rFonts w:ascii="Wingdings" w:hAnsi="Wingdings" w:hint="default"/>
+        <w:sz w:val="20"/>
+      </w:rPr>
+    </w:lvl>
+    <w:lvl w:ilvl="3" w:tentative="1">
+      <w:start w:val="1"/>
+      <w:numFmt w:val="bullet"/>
+      <w:lvlText w:val=""/>
+      <w:lvlJc w:val="left"/>
+      <w:pPr>
+        <w:tabs>
+          <w:tab w:val="num" w:pos="2880"/>
+        </w:tabs>
+        <w:ind w:left="2880" w:hanging="360"/>
+      </w:pPr>
+      <w:rPr>
+        <w:rFonts w:ascii="Wingdings" w:hAnsi="Wingdings" w:hint="default"/>
+        <w:sz w:val="20"/>
+      </w:rPr>
+    </w:lvl>
+    <w:lvl w:ilvl="4" w:tentative="1">
+      <w:start w:val="1"/>
+      <w:numFmt w:val="bullet"/>
+      <w:lvlText w:val=""/>
+      <w:lvlJc w:val="left"/>
+      <w:pPr>
+        <w:tabs>
+          <w:tab w:val="num" w:pos="3600"/>
+        </w:tabs>
+        <w:ind w:left="3600" w:hanging="360"/>
+      </w:pPr>
+      <w:rPr>
+        <w:rFonts w:ascii="Wingdings" w:hAnsi="Wingdings" w:hint="default"/>
+        <w:sz w:val="20"/>
+      </w:rPr>
+    </w:lvl>
+    <w:lvl w:ilvl="5" w:tentative="1">
+      <w:start w:val="1"/>
+      <w:numFmt w:val="bullet"/>
+      <w:lvlText w:val=""/>
+      <w:lvlJc w:val="left"/>
+      <w:pPr>
+        <w:tabs>
+          <w:tab w:val="num" w:pos="4320"/>
+        </w:tabs>
+        <w:ind w:left="4320" w:hanging="360"/>
+      </w:pPr>
+      <w:rPr>
+        <w:rFonts w:ascii="Wingdings" w:hAnsi="Wingdings" w:hint="default"/>
+        <w:sz w:val="20"/>
+      </w:rPr>
+    </w:lvl>
+    <w:lvl w:ilvl="6" w:tentative="1">
+      <w:start w:val="1"/>
+      <w:numFmt w:val="bullet"/>
+      <w:lvlText w:val=""/>
+      <w:lvlJc w:val="left"/>
+      <w:pPr>
+        <w:tabs>
+          <w:tab w:val="num" w:pos="5040"/>
+        </w:tabs>
+        <w:ind w:left="5040" w:hanging="360"/>
+      </w:pPr>
+      <w:rPr>
+        <w:rFonts w:ascii="Wingdings" w:hAnsi="Wingdings" w:hint="default"/>
+        <w:sz w:val="20"/>
+      </w:rPr>
+    </w:lvl>
+    <w:lvl w:ilvl="7" w:tentative="1">
+      <w:start w:val="1"/>
+      <w:numFmt w:val="bullet"/>
+      <w:lvlText w:val=""/>
+      <w:lvlJc w:val="left"/>
+      <w:pPr>
+        <w:tabs>
+          <w:tab w:val="num" w:pos="5760"/>
+        </w:tabs>
+        <w:ind w:left="5760" w:hanging="360"/>
+      </w:pPr>
+      <w:rPr>
+        <w:rFonts w:ascii="Wingdings" w:hAnsi="Wingdings" w:hint="default"/>
+        <w:sz w:val="20"/>
+      </w:rPr>
+    </w:lvl>
+    <w:lvl w:ilvl="8" w:tentative="1">
+      <w:start w:val="1"/>
+      <w:numFmt w:val="bullet"/>
+      <w:lvlText w:val=""/>
+      <w:lvlJc w:val="left"/>
+      <w:pPr>
+        <w:tabs>
+          <w:tab w:val="num" w:pos="6480"/>
+        </w:tabs>
+        <w:ind w:left="6480" w:hanging="360"/>
+      </w:pPr>
+      <w:rPr>
+        <w:rFonts w:ascii="Wingdings" w:hAnsi="Wingdings" w:hint="default"/>
+        <w:sz w:val="20"/>
+      </w:rPr>
+    </w:lvl>
+  </w:abstractNum>
+  <w:abstractNum w:abstractNumId="10" w15:restartNumberingAfterBreak="0">
     <w:nsid w:val="365F1B24"/>
     <w:multiLevelType w:val="multilevel"/>
     <w:tmpl w:val="D1D0D526"/>
@@ -2243,7 +3093,603 @@
       </w:rPr>
     </w:lvl>
   </w:abstractNum>
-  <w:abstractNum w:abstractNumId="7" w15:restartNumberingAfterBreak="0">
+  <w:abstractNum w:abstractNumId="11" w15:restartNumberingAfterBreak="0">
+    <w:nsid w:val="3951113C"/>
+    <w:multiLevelType w:val="multilevel"/>
+    <w:tmpl w:val="D7021D46"/>
+    <w:lvl w:ilvl="0">
+      <w:start w:val="1"/>
+      <w:numFmt w:val="bullet"/>
+      <w:lvlText w:val=""/>
+      <w:lvlJc w:val="left"/>
+      <w:pPr>
+        <w:tabs>
+          <w:tab w:val="num" w:pos="720"/>
+        </w:tabs>
+        <w:ind w:left="720" w:hanging="360"/>
+      </w:pPr>
+      <w:rPr>
+        <w:rFonts w:ascii="Symbol" w:hAnsi="Symbol" w:hint="default"/>
+        <w:sz w:val="20"/>
+      </w:rPr>
+    </w:lvl>
+    <w:lvl w:ilvl="1" w:tentative="1">
+      <w:start w:val="1"/>
+      <w:numFmt w:val="bullet"/>
+      <w:lvlText w:val="o"/>
+      <w:lvlJc w:val="left"/>
+      <w:pPr>
+        <w:tabs>
+          <w:tab w:val="num" w:pos="1440"/>
+        </w:tabs>
+        <w:ind w:left="1440" w:hanging="360"/>
+      </w:pPr>
+      <w:rPr>
+        <w:rFonts w:ascii="Courier New" w:hAnsi="Courier New" w:hint="default"/>
+        <w:sz w:val="20"/>
+      </w:rPr>
+    </w:lvl>
+    <w:lvl w:ilvl="2" w:tentative="1">
+      <w:start w:val="1"/>
+      <w:numFmt w:val="bullet"/>
+      <w:lvlText w:val=""/>
+      <w:lvlJc w:val="left"/>
+      <w:pPr>
+        <w:tabs>
+          <w:tab w:val="num" w:pos="2160"/>
+        </w:tabs>
+        <w:ind w:left="2160" w:hanging="360"/>
+      </w:pPr>
+      <w:rPr>
+        <w:rFonts w:ascii="Wingdings" w:hAnsi="Wingdings" w:hint="default"/>
+        <w:sz w:val="20"/>
+      </w:rPr>
+    </w:lvl>
+    <w:lvl w:ilvl="3" w:tentative="1">
+      <w:start w:val="1"/>
+      <w:numFmt w:val="bullet"/>
+      <w:lvlText w:val=""/>
+      <w:lvlJc w:val="left"/>
+      <w:pPr>
+        <w:tabs>
+          <w:tab w:val="num" w:pos="2880"/>
+        </w:tabs>
+        <w:ind w:left="2880" w:hanging="360"/>
+      </w:pPr>
+      <w:rPr>
+        <w:rFonts w:ascii="Wingdings" w:hAnsi="Wingdings" w:hint="default"/>
+        <w:sz w:val="20"/>
+      </w:rPr>
+    </w:lvl>
+    <w:lvl w:ilvl="4" w:tentative="1">
+      <w:start w:val="1"/>
+      <w:numFmt w:val="bullet"/>
+      <w:lvlText w:val=""/>
+      <w:lvlJc w:val="left"/>
+      <w:pPr>
+        <w:tabs>
+          <w:tab w:val="num" w:pos="3600"/>
+        </w:tabs>
+        <w:ind w:left="3600" w:hanging="360"/>
+      </w:pPr>
+      <w:rPr>
+        <w:rFonts w:ascii="Wingdings" w:hAnsi="Wingdings" w:hint="default"/>
+        <w:sz w:val="20"/>
+      </w:rPr>
+    </w:lvl>
+    <w:lvl w:ilvl="5" w:tentative="1">
+      <w:start w:val="1"/>
+      <w:numFmt w:val="bullet"/>
+      <w:lvlText w:val=""/>
+      <w:lvlJc w:val="left"/>
+      <w:pPr>
+        <w:tabs>
+          <w:tab w:val="num" w:pos="4320"/>
+        </w:tabs>
+        <w:ind w:left="4320" w:hanging="360"/>
+      </w:pPr>
+      <w:rPr>
+        <w:rFonts w:ascii="Wingdings" w:hAnsi="Wingdings" w:hint="default"/>
+        <w:sz w:val="20"/>
+      </w:rPr>
+    </w:lvl>
+    <w:lvl w:ilvl="6" w:tentative="1">
+      <w:start w:val="1"/>
+      <w:numFmt w:val="bullet"/>
+      <w:lvlText w:val=""/>
+      <w:lvlJc w:val="left"/>
+      <w:pPr>
+        <w:tabs>
+          <w:tab w:val="num" w:pos="5040"/>
+        </w:tabs>
+        <w:ind w:left="5040" w:hanging="360"/>
+      </w:pPr>
+      <w:rPr>
+        <w:rFonts w:ascii="Wingdings" w:hAnsi="Wingdings" w:hint="default"/>
+        <w:sz w:val="20"/>
+      </w:rPr>
+    </w:lvl>
+    <w:lvl w:ilvl="7" w:tentative="1">
+      <w:start w:val="1"/>
+      <w:numFmt w:val="bullet"/>
+      <w:lvlText w:val=""/>
+      <w:lvlJc w:val="left"/>
+      <w:pPr>
+        <w:tabs>
+          <w:tab w:val="num" w:pos="5760"/>
+        </w:tabs>
+        <w:ind w:left="5760" w:hanging="360"/>
+      </w:pPr>
+      <w:rPr>
+        <w:rFonts w:ascii="Wingdings" w:hAnsi="Wingdings" w:hint="default"/>
+        <w:sz w:val="20"/>
+      </w:rPr>
+    </w:lvl>
+    <w:lvl w:ilvl="8" w:tentative="1">
+      <w:start w:val="1"/>
+      <w:numFmt w:val="bullet"/>
+      <w:lvlText w:val=""/>
+      <w:lvlJc w:val="left"/>
+      <w:pPr>
+        <w:tabs>
+          <w:tab w:val="num" w:pos="6480"/>
+        </w:tabs>
+        <w:ind w:left="6480" w:hanging="360"/>
+      </w:pPr>
+      <w:rPr>
+        <w:rFonts w:ascii="Wingdings" w:hAnsi="Wingdings" w:hint="default"/>
+        <w:sz w:val="20"/>
+      </w:rPr>
+    </w:lvl>
+  </w:abstractNum>
+  <w:abstractNum w:abstractNumId="12" w15:restartNumberingAfterBreak="0">
+    <w:nsid w:val="4CFD44A5"/>
+    <w:multiLevelType w:val="multilevel"/>
+    <w:tmpl w:val="5A2A81C0"/>
+    <w:lvl w:ilvl="0">
+      <w:start w:val="1"/>
+      <w:numFmt w:val="bullet"/>
+      <w:lvlText w:val=""/>
+      <w:lvlJc w:val="left"/>
+      <w:pPr>
+        <w:tabs>
+          <w:tab w:val="num" w:pos="720"/>
+        </w:tabs>
+        <w:ind w:left="720" w:hanging="360"/>
+      </w:pPr>
+      <w:rPr>
+        <w:rFonts w:ascii="Symbol" w:hAnsi="Symbol" w:hint="default"/>
+        <w:sz w:val="20"/>
+      </w:rPr>
+    </w:lvl>
+    <w:lvl w:ilvl="1" w:tentative="1">
+      <w:start w:val="1"/>
+      <w:numFmt w:val="bullet"/>
+      <w:lvlText w:val="o"/>
+      <w:lvlJc w:val="left"/>
+      <w:pPr>
+        <w:tabs>
+          <w:tab w:val="num" w:pos="1440"/>
+        </w:tabs>
+        <w:ind w:left="1440" w:hanging="360"/>
+      </w:pPr>
+      <w:rPr>
+        <w:rFonts w:ascii="Courier New" w:hAnsi="Courier New" w:hint="default"/>
+        <w:sz w:val="20"/>
+      </w:rPr>
+    </w:lvl>
+    <w:lvl w:ilvl="2" w:tentative="1">
+      <w:start w:val="1"/>
+      <w:numFmt w:val="bullet"/>
+      <w:lvlText w:val=""/>
+      <w:lvlJc w:val="left"/>
+      <w:pPr>
+        <w:tabs>
+          <w:tab w:val="num" w:pos="2160"/>
+        </w:tabs>
+        <w:ind w:left="2160" w:hanging="360"/>
+      </w:pPr>
+      <w:rPr>
+        <w:rFonts w:ascii="Wingdings" w:hAnsi="Wingdings" w:hint="default"/>
+        <w:sz w:val="20"/>
+      </w:rPr>
+    </w:lvl>
+    <w:lvl w:ilvl="3" w:tentative="1">
+      <w:start w:val="1"/>
+      <w:numFmt w:val="bullet"/>
+      <w:lvlText w:val=""/>
+      <w:lvlJc w:val="left"/>
+      <w:pPr>
+        <w:tabs>
+          <w:tab w:val="num" w:pos="2880"/>
+        </w:tabs>
+        <w:ind w:left="2880" w:hanging="360"/>
+      </w:pPr>
+      <w:rPr>
+        <w:rFonts w:ascii="Wingdings" w:hAnsi="Wingdings" w:hint="default"/>
+        <w:sz w:val="20"/>
+      </w:rPr>
+    </w:lvl>
+    <w:lvl w:ilvl="4" w:tentative="1">
+      <w:start w:val="1"/>
+      <w:numFmt w:val="bullet"/>
+      <w:lvlText w:val=""/>
+      <w:lvlJc w:val="left"/>
+      <w:pPr>
+        <w:tabs>
+          <w:tab w:val="num" w:pos="3600"/>
+        </w:tabs>
+        <w:ind w:left="3600" w:hanging="360"/>
+      </w:pPr>
+      <w:rPr>
+        <w:rFonts w:ascii="Wingdings" w:hAnsi="Wingdings" w:hint="default"/>
+        <w:sz w:val="20"/>
+      </w:rPr>
+    </w:lvl>
+    <w:lvl w:ilvl="5" w:tentative="1">
+      <w:start w:val="1"/>
+      <w:numFmt w:val="bullet"/>
+      <w:lvlText w:val=""/>
+      <w:lvlJc w:val="left"/>
+      <w:pPr>
+        <w:tabs>
+          <w:tab w:val="num" w:pos="4320"/>
+        </w:tabs>
+        <w:ind w:left="4320" w:hanging="360"/>
+      </w:pPr>
+      <w:rPr>
+        <w:rFonts w:ascii="Wingdings" w:hAnsi="Wingdings" w:hint="default"/>
+        <w:sz w:val="20"/>
+      </w:rPr>
+    </w:lvl>
+    <w:lvl w:ilvl="6" w:tentative="1">
+      <w:start w:val="1"/>
+      <w:numFmt w:val="bullet"/>
+      <w:lvlText w:val=""/>
+      <w:lvlJc w:val="left"/>
+      <w:pPr>
+        <w:tabs>
+          <w:tab w:val="num" w:pos="5040"/>
+        </w:tabs>
+        <w:ind w:left="5040" w:hanging="360"/>
+      </w:pPr>
+      <w:rPr>
+        <w:rFonts w:ascii="Wingdings" w:hAnsi="Wingdings" w:hint="default"/>
+        <w:sz w:val="20"/>
+      </w:rPr>
+    </w:lvl>
+    <w:lvl w:ilvl="7" w:tentative="1">
+      <w:start w:val="1"/>
+      <w:numFmt w:val="bullet"/>
+      <w:lvlText w:val=""/>
+      <w:lvlJc w:val="left"/>
+      <w:pPr>
+        <w:tabs>
+          <w:tab w:val="num" w:pos="5760"/>
+        </w:tabs>
+        <w:ind w:left="5760" w:hanging="360"/>
+      </w:pPr>
+      <w:rPr>
+        <w:rFonts w:ascii="Wingdings" w:hAnsi="Wingdings" w:hint="default"/>
+        <w:sz w:val="20"/>
+      </w:rPr>
+    </w:lvl>
+    <w:lvl w:ilvl="8" w:tentative="1">
+      <w:start w:val="1"/>
+      <w:numFmt w:val="bullet"/>
+      <w:lvlText w:val=""/>
+      <w:lvlJc w:val="left"/>
+      <w:pPr>
+        <w:tabs>
+          <w:tab w:val="num" w:pos="6480"/>
+        </w:tabs>
+        <w:ind w:left="6480" w:hanging="360"/>
+      </w:pPr>
+      <w:rPr>
+        <w:rFonts w:ascii="Wingdings" w:hAnsi="Wingdings" w:hint="default"/>
+        <w:sz w:val="20"/>
+      </w:rPr>
+    </w:lvl>
+  </w:abstractNum>
+  <w:abstractNum w:abstractNumId="13" w15:restartNumberingAfterBreak="0">
+    <w:nsid w:val="5C71187D"/>
+    <w:multiLevelType w:val="multilevel"/>
+    <w:tmpl w:val="3E94006C"/>
+    <w:lvl w:ilvl="0">
+      <w:start w:val="1"/>
+      <w:numFmt w:val="bullet"/>
+      <w:lvlText w:val=""/>
+      <w:lvlJc w:val="left"/>
+      <w:pPr>
+        <w:tabs>
+          <w:tab w:val="num" w:pos="720"/>
+        </w:tabs>
+        <w:ind w:left="720" w:hanging="360"/>
+      </w:pPr>
+      <w:rPr>
+        <w:rFonts w:ascii="Symbol" w:hAnsi="Symbol" w:hint="default"/>
+        <w:sz w:val="20"/>
+      </w:rPr>
+    </w:lvl>
+    <w:lvl w:ilvl="1" w:tentative="1">
+      <w:start w:val="1"/>
+      <w:numFmt w:val="bullet"/>
+      <w:lvlText w:val="o"/>
+      <w:lvlJc w:val="left"/>
+      <w:pPr>
+        <w:tabs>
+          <w:tab w:val="num" w:pos="1440"/>
+        </w:tabs>
+        <w:ind w:left="1440" w:hanging="360"/>
+      </w:pPr>
+      <w:rPr>
+        <w:rFonts w:ascii="Courier New" w:hAnsi="Courier New" w:hint="default"/>
+        <w:sz w:val="20"/>
+      </w:rPr>
+    </w:lvl>
+    <w:lvl w:ilvl="2" w:tentative="1">
+      <w:start w:val="1"/>
+      <w:numFmt w:val="bullet"/>
+      <w:lvlText w:val=""/>
+      <w:lvlJc w:val="left"/>
+      <w:pPr>
+        <w:tabs>
+          <w:tab w:val="num" w:pos="2160"/>
+        </w:tabs>
+        <w:ind w:left="2160" w:hanging="360"/>
+      </w:pPr>
+      <w:rPr>
+        <w:rFonts w:ascii="Wingdings" w:hAnsi="Wingdings" w:hint="default"/>
+        <w:sz w:val="20"/>
+      </w:rPr>
+    </w:lvl>
+    <w:lvl w:ilvl="3" w:tentative="1">
+      <w:start w:val="1"/>
+      <w:numFmt w:val="bullet"/>
+      <w:lvlText w:val=""/>
+      <w:lvlJc w:val="left"/>
+      <w:pPr>
+        <w:tabs>
+          <w:tab w:val="num" w:pos="2880"/>
+        </w:tabs>
+        <w:ind w:left="2880" w:hanging="360"/>
+      </w:pPr>
+      <w:rPr>
+        <w:rFonts w:ascii="Wingdings" w:hAnsi="Wingdings" w:hint="default"/>
+        <w:sz w:val="20"/>
+      </w:rPr>
+    </w:lvl>
+    <w:lvl w:ilvl="4" w:tentative="1">
+      <w:start w:val="1"/>
+      <w:numFmt w:val="bullet"/>
+      <w:lvlText w:val=""/>
+      <w:lvlJc w:val="left"/>
+      <w:pPr>
+        <w:tabs>
+          <w:tab w:val="num" w:pos="3600"/>
+        </w:tabs>
+        <w:ind w:left="3600" w:hanging="360"/>
+      </w:pPr>
+      <w:rPr>
+        <w:rFonts w:ascii="Wingdings" w:hAnsi="Wingdings" w:hint="default"/>
+        <w:sz w:val="20"/>
+      </w:rPr>
+    </w:lvl>
+    <w:lvl w:ilvl="5" w:tentative="1">
+      <w:start w:val="1"/>
+      <w:numFmt w:val="bullet"/>
+      <w:lvlText w:val=""/>
+      <w:lvlJc w:val="left"/>
+      <w:pPr>
+        <w:tabs>
+          <w:tab w:val="num" w:pos="4320"/>
+        </w:tabs>
+        <w:ind w:left="4320" w:hanging="360"/>
+      </w:pPr>
+      <w:rPr>
+        <w:rFonts w:ascii="Wingdings" w:hAnsi="Wingdings" w:hint="default"/>
+        <w:sz w:val="20"/>
+      </w:rPr>
+    </w:lvl>
+    <w:lvl w:ilvl="6" w:tentative="1">
+      <w:start w:val="1"/>
+      <w:numFmt w:val="bullet"/>
+      <w:lvlText w:val=""/>
+      <w:lvlJc w:val="left"/>
+      <w:pPr>
+        <w:tabs>
+          <w:tab w:val="num" w:pos="5040"/>
+        </w:tabs>
+        <w:ind w:left="5040" w:hanging="360"/>
+      </w:pPr>
+      <w:rPr>
+        <w:rFonts w:ascii="Wingdings" w:hAnsi="Wingdings" w:hint="default"/>
+        <w:sz w:val="20"/>
+      </w:rPr>
+    </w:lvl>
+    <w:lvl w:ilvl="7" w:tentative="1">
+      <w:start w:val="1"/>
+      <w:numFmt w:val="bullet"/>
+      <w:lvlText w:val=""/>
+      <w:lvlJc w:val="left"/>
+      <w:pPr>
+        <w:tabs>
+          <w:tab w:val="num" w:pos="5760"/>
+        </w:tabs>
+        <w:ind w:left="5760" w:hanging="360"/>
+      </w:pPr>
+      <w:rPr>
+        <w:rFonts w:ascii="Wingdings" w:hAnsi="Wingdings" w:hint="default"/>
+        <w:sz w:val="20"/>
+      </w:rPr>
+    </w:lvl>
+    <w:lvl w:ilvl="8" w:tentative="1">
+      <w:start w:val="1"/>
+      <w:numFmt w:val="bullet"/>
+      <w:lvlText w:val=""/>
+      <w:lvlJc w:val="left"/>
+      <w:pPr>
+        <w:tabs>
+          <w:tab w:val="num" w:pos="6480"/>
+        </w:tabs>
+        <w:ind w:left="6480" w:hanging="360"/>
+      </w:pPr>
+      <w:rPr>
+        <w:rFonts w:ascii="Wingdings" w:hAnsi="Wingdings" w:hint="default"/>
+        <w:sz w:val="20"/>
+      </w:rPr>
+    </w:lvl>
+  </w:abstractNum>
+  <w:abstractNum w:abstractNumId="14" w15:restartNumberingAfterBreak="0">
+    <w:nsid w:val="629F2ED0"/>
+    <w:multiLevelType w:val="multilevel"/>
+    <w:tmpl w:val="2AC06F0C"/>
+    <w:lvl w:ilvl="0">
+      <w:start w:val="1"/>
+      <w:numFmt w:val="bullet"/>
+      <w:lvlText w:val=""/>
+      <w:lvlJc w:val="left"/>
+      <w:pPr>
+        <w:tabs>
+          <w:tab w:val="num" w:pos="720"/>
+        </w:tabs>
+        <w:ind w:left="720" w:hanging="360"/>
+      </w:pPr>
+      <w:rPr>
+        <w:rFonts w:ascii="Symbol" w:hAnsi="Symbol" w:hint="default"/>
+        <w:sz w:val="20"/>
+      </w:rPr>
+    </w:lvl>
+    <w:lvl w:ilvl="1" w:tentative="1">
+      <w:start w:val="1"/>
+      <w:numFmt w:val="bullet"/>
+      <w:lvlText w:val="o"/>
+      <w:lvlJc w:val="left"/>
+      <w:pPr>
+        <w:tabs>
+          <w:tab w:val="num" w:pos="1440"/>
+        </w:tabs>
+        <w:ind w:left="1440" w:hanging="360"/>
+      </w:pPr>
+      <w:rPr>
+        <w:rFonts w:ascii="Courier New" w:hAnsi="Courier New" w:hint="default"/>
+        <w:sz w:val="20"/>
+      </w:rPr>
+    </w:lvl>
+    <w:lvl w:ilvl="2" w:tentative="1">
+      <w:start w:val="1"/>
+      <w:numFmt w:val="bullet"/>
+      <w:lvlText w:val=""/>
+      <w:lvlJc w:val="left"/>
+      <w:pPr>
+        <w:tabs>
+          <w:tab w:val="num" w:pos="2160"/>
+        </w:tabs>
+        <w:ind w:left="2160" w:hanging="360"/>
+      </w:pPr>
+      <w:rPr>
+        <w:rFonts w:ascii="Wingdings" w:hAnsi="Wingdings" w:hint="default"/>
+        <w:sz w:val="20"/>
+      </w:rPr>
+    </w:lvl>
+    <w:lvl w:ilvl="3" w:tentative="1">
+      <w:start w:val="1"/>
+      <w:numFmt w:val="bullet"/>
+      <w:lvlText w:val=""/>
+      <w:lvlJc w:val="left"/>
+      <w:pPr>
+        <w:tabs>
+          <w:tab w:val="num" w:pos="2880"/>
+        </w:tabs>
+        <w:ind w:left="2880" w:hanging="360"/>
+      </w:pPr>
+      <w:rPr>
+        <w:rFonts w:ascii="Wingdings" w:hAnsi="Wingdings" w:hint="default"/>
+        <w:sz w:val="20"/>
+      </w:rPr>
+    </w:lvl>
+    <w:lvl w:ilvl="4" w:tentative="1">
+      <w:start w:val="1"/>
+      <w:numFmt w:val="bullet"/>
+      <w:lvlText w:val=""/>
+      <w:lvlJc w:val="left"/>
+      <w:pPr>
+        <w:tabs>
+          <w:tab w:val="num" w:pos="3600"/>
+        </w:tabs>
+        <w:ind w:left="3600" w:hanging="360"/>
+      </w:pPr>
+      <w:rPr>
+        <w:rFonts w:ascii="Wingdings" w:hAnsi="Wingdings" w:hint="default"/>
+        <w:sz w:val="20"/>
+      </w:rPr>
+    </w:lvl>
+    <w:lvl w:ilvl="5" w:tentative="1">
+      <w:start w:val="1"/>
+      <w:numFmt w:val="bullet"/>
+      <w:lvlText w:val=""/>
+      <w:lvlJc w:val="left"/>
+      <w:pPr>
+        <w:tabs>
+          <w:tab w:val="num" w:pos="4320"/>
+        </w:tabs>
+        <w:ind w:left="4320" w:hanging="360"/>
+      </w:pPr>
+      <w:rPr>
+        <w:rFonts w:ascii="Wingdings" w:hAnsi="Wingdings" w:hint="default"/>
+        <w:sz w:val="20"/>
+      </w:rPr>
+    </w:lvl>
+    <w:lvl w:ilvl="6" w:tentative="1">
+      <w:start w:val="1"/>
+      <w:numFmt w:val="bullet"/>
+      <w:lvlText w:val=""/>
+      <w:lvlJc w:val="left"/>
+      <w:pPr>
+        <w:tabs>
+          <w:tab w:val="num" w:pos="5040"/>
+        </w:tabs>
+        <w:ind w:left="5040" w:hanging="360"/>
+      </w:pPr>
+      <w:rPr>
+        <w:rFonts w:ascii="Wingdings" w:hAnsi="Wingdings" w:hint="default"/>
+        <w:sz w:val="20"/>
+      </w:rPr>
+    </w:lvl>
+    <w:lvl w:ilvl="7" w:tentative="1">
+      <w:start w:val="1"/>
+      <w:numFmt w:val="bullet"/>
+      <w:lvlText w:val=""/>
+      <w:lvlJc w:val="left"/>
+      <w:pPr>
+        <w:tabs>
+          <w:tab w:val="num" w:pos="5760"/>
+        </w:tabs>
+        <w:ind w:left="5760" w:hanging="360"/>
+      </w:pPr>
+      <w:rPr>
+        <w:rFonts w:ascii="Wingdings" w:hAnsi="Wingdings" w:hint="default"/>
+        <w:sz w:val="20"/>
+      </w:rPr>
+    </w:lvl>
+    <w:lvl w:ilvl="8" w:tentative="1">
+      <w:start w:val="1"/>
+      <w:numFmt w:val="bullet"/>
+      <w:lvlText w:val=""/>
+      <w:lvlJc w:val="left"/>
+      <w:pPr>
+        <w:tabs>
+          <w:tab w:val="num" w:pos="6480"/>
+        </w:tabs>
+        <w:ind w:left="6480" w:hanging="360"/>
+      </w:pPr>
+      <w:rPr>
+        <w:rFonts w:ascii="Wingdings" w:hAnsi="Wingdings" w:hint="default"/>
+        <w:sz w:val="20"/>
+      </w:rPr>
+    </w:lvl>
+  </w:abstractNum>
+  <w:abstractNum w:abstractNumId="15" w15:restartNumberingAfterBreak="0">
     <w:nsid w:val="66C44372"/>
     <w:multiLevelType w:val="multilevel"/>
     <w:tmpl w:val="74FA3F06"/>
@@ -2392,7 +3838,156 @@
       </w:rPr>
     </w:lvl>
   </w:abstractNum>
-  <w:abstractNum w:abstractNumId="8" w15:restartNumberingAfterBreak="0">
+  <w:abstractNum w:abstractNumId="16" w15:restartNumberingAfterBreak="0">
+    <w:nsid w:val="69FE78B0"/>
+    <w:multiLevelType w:val="multilevel"/>
+    <w:tmpl w:val="92D227FE"/>
+    <w:lvl w:ilvl="0">
+      <w:start w:val="1"/>
+      <w:numFmt w:val="bullet"/>
+      <w:lvlText w:val=""/>
+      <w:lvlJc w:val="left"/>
+      <w:pPr>
+        <w:tabs>
+          <w:tab w:val="num" w:pos="720"/>
+        </w:tabs>
+        <w:ind w:left="720" w:hanging="360"/>
+      </w:pPr>
+      <w:rPr>
+        <w:rFonts w:ascii="Symbol" w:hAnsi="Symbol" w:hint="default"/>
+        <w:sz w:val="20"/>
+      </w:rPr>
+    </w:lvl>
+    <w:lvl w:ilvl="1" w:tentative="1">
+      <w:start w:val="1"/>
+      <w:numFmt w:val="bullet"/>
+      <w:lvlText w:val="o"/>
+      <w:lvlJc w:val="left"/>
+      <w:pPr>
+        <w:tabs>
+          <w:tab w:val="num" w:pos="1440"/>
+        </w:tabs>
+        <w:ind w:left="1440" w:hanging="360"/>
+      </w:pPr>
+      <w:rPr>
+        <w:rFonts w:ascii="Courier New" w:hAnsi="Courier New" w:hint="default"/>
+        <w:sz w:val="20"/>
+      </w:rPr>
+    </w:lvl>
+    <w:lvl w:ilvl="2" w:tentative="1">
+      <w:start w:val="1"/>
+      <w:numFmt w:val="bullet"/>
+      <w:lvlText w:val=""/>
+      <w:lvlJc w:val="left"/>
+      <w:pPr>
+        <w:tabs>
+          <w:tab w:val="num" w:pos="2160"/>
+        </w:tabs>
+        <w:ind w:left="2160" w:hanging="360"/>
+      </w:pPr>
+      <w:rPr>
+        <w:rFonts w:ascii="Wingdings" w:hAnsi="Wingdings" w:hint="default"/>
+        <w:sz w:val="20"/>
+      </w:rPr>
+    </w:lvl>
+    <w:lvl w:ilvl="3" w:tentative="1">
+      <w:start w:val="1"/>
+      <w:numFmt w:val="bullet"/>
+      <w:lvlText w:val=""/>
+      <w:lvlJc w:val="left"/>
+      <w:pPr>
+        <w:tabs>
+          <w:tab w:val="num" w:pos="2880"/>
+        </w:tabs>
+        <w:ind w:left="2880" w:hanging="360"/>
+      </w:pPr>
+      <w:rPr>
+        <w:rFonts w:ascii="Wingdings" w:hAnsi="Wingdings" w:hint="default"/>
+        <w:sz w:val="20"/>
+      </w:rPr>
+    </w:lvl>
+    <w:lvl w:ilvl="4" w:tentative="1">
+      <w:start w:val="1"/>
+      <w:numFmt w:val="bullet"/>
+      <w:lvlText w:val=""/>
+      <w:lvlJc w:val="left"/>
+      <w:pPr>
+        <w:tabs>
+          <w:tab w:val="num" w:pos="3600"/>
+        </w:tabs>
+        <w:ind w:left="3600" w:hanging="360"/>
+      </w:pPr>
+      <w:rPr>
+        <w:rFonts w:ascii="Wingdings" w:hAnsi="Wingdings" w:hint="default"/>
+        <w:sz w:val="20"/>
+      </w:rPr>
+    </w:lvl>
+    <w:lvl w:ilvl="5" w:tentative="1">
+      <w:start w:val="1"/>
+      <w:numFmt w:val="bullet"/>
+      <w:lvlText w:val=""/>
+      <w:lvlJc w:val="left"/>
+      <w:pPr>
+        <w:tabs>
+          <w:tab w:val="num" w:pos="4320"/>
+        </w:tabs>
+        <w:ind w:left="4320" w:hanging="360"/>
+      </w:pPr>
+      <w:rPr>
+        <w:rFonts w:ascii="Wingdings" w:hAnsi="Wingdings" w:hint="default"/>
+        <w:sz w:val="20"/>
+      </w:rPr>
+    </w:lvl>
+    <w:lvl w:ilvl="6" w:tentative="1">
+      <w:start w:val="1"/>
+      <w:numFmt w:val="bullet"/>
+      <w:lvlText w:val=""/>
+      <w:lvlJc w:val="left"/>
+      <w:pPr>
+        <w:tabs>
+          <w:tab w:val="num" w:pos="5040"/>
+        </w:tabs>
+        <w:ind w:left="5040" w:hanging="360"/>
+      </w:pPr>
+      <w:rPr>
+        <w:rFonts w:ascii="Wingdings" w:hAnsi="Wingdings" w:hint="default"/>
+        <w:sz w:val="20"/>
+      </w:rPr>
+    </w:lvl>
+    <w:lvl w:ilvl="7" w:tentative="1">
+      <w:start w:val="1"/>
+      <w:numFmt w:val="bullet"/>
+      <w:lvlText w:val=""/>
+      <w:lvlJc w:val="left"/>
+      <w:pPr>
+        <w:tabs>
+          <w:tab w:val="num" w:pos="5760"/>
+        </w:tabs>
+        <w:ind w:left="5760" w:hanging="360"/>
+      </w:pPr>
+      <w:rPr>
+        <w:rFonts w:ascii="Wingdings" w:hAnsi="Wingdings" w:hint="default"/>
+        <w:sz w:val="20"/>
+      </w:rPr>
+    </w:lvl>
+    <w:lvl w:ilvl="8" w:tentative="1">
+      <w:start w:val="1"/>
+      <w:numFmt w:val="bullet"/>
+      <w:lvlText w:val=""/>
+      <w:lvlJc w:val="left"/>
+      <w:pPr>
+        <w:tabs>
+          <w:tab w:val="num" w:pos="6480"/>
+        </w:tabs>
+        <w:ind w:left="6480" w:hanging="360"/>
+      </w:pPr>
+      <w:rPr>
+        <w:rFonts w:ascii="Wingdings" w:hAnsi="Wingdings" w:hint="default"/>
+        <w:sz w:val="20"/>
+      </w:rPr>
+    </w:lvl>
+  </w:abstractNum>
+  <w:abstractNum w:abstractNumId="17" w15:restartNumberingAfterBreak="0">
     <w:nsid w:val="758E0EA1"/>
     <w:multiLevelType w:val="multilevel"/>
     <w:tmpl w:val="D7EACB36"/>
@@ -2541,7 +4136,7 @@
       </w:rPr>
     </w:lvl>
   </w:abstractNum>
-  <w:abstractNum w:abstractNumId="9" w15:restartNumberingAfterBreak="0">
+  <w:abstractNum w:abstractNumId="18" w15:restartNumberingAfterBreak="0">
     <w:nsid w:val="7610226C"/>
     <w:multiLevelType w:val="multilevel"/>
     <w:tmpl w:val="639E1722"/>
@@ -2690,35 +4285,366 @@
       </w:rPr>
     </w:lvl>
   </w:abstractNum>
+  <w:abstractNum w:abstractNumId="19" w15:restartNumberingAfterBreak="0">
+    <w:nsid w:val="7DEB65EF"/>
+    <w:multiLevelType w:val="multilevel"/>
+    <w:tmpl w:val="8FB0CFD6"/>
+    <w:lvl w:ilvl="0">
+      <w:start w:val="1"/>
+      <w:numFmt w:val="bullet"/>
+      <w:lvlText w:val=""/>
+      <w:lvlJc w:val="left"/>
+      <w:pPr>
+        <w:tabs>
+          <w:tab w:val="num" w:pos="720"/>
+        </w:tabs>
+        <w:ind w:left="720" w:hanging="360"/>
+      </w:pPr>
+      <w:rPr>
+        <w:rFonts w:ascii="Symbol" w:hAnsi="Symbol" w:hint="default"/>
+        <w:sz w:val="20"/>
+      </w:rPr>
+    </w:lvl>
+    <w:lvl w:ilvl="1" w:tentative="1">
+      <w:start w:val="1"/>
+      <w:numFmt w:val="bullet"/>
+      <w:lvlText w:val="o"/>
+      <w:lvlJc w:val="left"/>
+      <w:pPr>
+        <w:tabs>
+          <w:tab w:val="num" w:pos="1440"/>
+        </w:tabs>
+        <w:ind w:left="1440" w:hanging="360"/>
+      </w:pPr>
+      <w:rPr>
+        <w:rFonts w:ascii="Courier New" w:hAnsi="Courier New" w:hint="default"/>
+        <w:sz w:val="20"/>
+      </w:rPr>
+    </w:lvl>
+    <w:lvl w:ilvl="2" w:tentative="1">
+      <w:start w:val="1"/>
+      <w:numFmt w:val="bullet"/>
+      <w:lvlText w:val=""/>
+      <w:lvlJc w:val="left"/>
+      <w:pPr>
+        <w:tabs>
+          <w:tab w:val="num" w:pos="2160"/>
+        </w:tabs>
+        <w:ind w:left="2160" w:hanging="360"/>
+      </w:pPr>
+      <w:rPr>
+        <w:rFonts w:ascii="Wingdings" w:hAnsi="Wingdings" w:hint="default"/>
+        <w:sz w:val="20"/>
+      </w:rPr>
+    </w:lvl>
+    <w:lvl w:ilvl="3" w:tentative="1">
+      <w:start w:val="1"/>
+      <w:numFmt w:val="bullet"/>
+      <w:lvlText w:val=""/>
+      <w:lvlJc w:val="left"/>
+      <w:pPr>
+        <w:tabs>
+          <w:tab w:val="num" w:pos="2880"/>
+        </w:tabs>
+        <w:ind w:left="2880" w:hanging="360"/>
+      </w:pPr>
+      <w:rPr>
+        <w:rFonts w:ascii="Wingdings" w:hAnsi="Wingdings" w:hint="default"/>
+        <w:sz w:val="20"/>
+      </w:rPr>
+    </w:lvl>
+    <w:lvl w:ilvl="4" w:tentative="1">
+      <w:start w:val="1"/>
+      <w:numFmt w:val="bullet"/>
+      <w:lvlText w:val=""/>
+      <w:lvlJc w:val="left"/>
+      <w:pPr>
+        <w:tabs>
+          <w:tab w:val="num" w:pos="3600"/>
+        </w:tabs>
+        <w:ind w:left="3600" w:hanging="360"/>
+      </w:pPr>
+      <w:rPr>
+        <w:rFonts w:ascii="Wingdings" w:hAnsi="Wingdings" w:hint="default"/>
+        <w:sz w:val="20"/>
+      </w:rPr>
+    </w:lvl>
+    <w:lvl w:ilvl="5" w:tentative="1">
+      <w:start w:val="1"/>
+      <w:numFmt w:val="bullet"/>
+      <w:lvlText w:val=""/>
+      <w:lvlJc w:val="left"/>
+      <w:pPr>
+        <w:tabs>
+          <w:tab w:val="num" w:pos="4320"/>
+        </w:tabs>
+        <w:ind w:left="4320" w:hanging="360"/>
+      </w:pPr>
+      <w:rPr>
+        <w:rFonts w:ascii="Wingdings" w:hAnsi="Wingdings" w:hint="default"/>
+        <w:sz w:val="20"/>
+      </w:rPr>
+    </w:lvl>
+    <w:lvl w:ilvl="6" w:tentative="1">
+      <w:start w:val="1"/>
+      <w:numFmt w:val="bullet"/>
+      <w:lvlText w:val=""/>
+      <w:lvlJc w:val="left"/>
+      <w:pPr>
+        <w:tabs>
+          <w:tab w:val="num" w:pos="5040"/>
+        </w:tabs>
+        <w:ind w:left="5040" w:hanging="360"/>
+      </w:pPr>
+      <w:rPr>
+        <w:rFonts w:ascii="Wingdings" w:hAnsi="Wingdings" w:hint="default"/>
+        <w:sz w:val="20"/>
+      </w:rPr>
+    </w:lvl>
+    <w:lvl w:ilvl="7" w:tentative="1">
+      <w:start w:val="1"/>
+      <w:numFmt w:val="bullet"/>
+      <w:lvlText w:val=""/>
+      <w:lvlJc w:val="left"/>
+      <w:pPr>
+        <w:tabs>
+          <w:tab w:val="num" w:pos="5760"/>
+        </w:tabs>
+        <w:ind w:left="5760" w:hanging="360"/>
+      </w:pPr>
+      <w:rPr>
+        <w:rFonts w:ascii="Wingdings" w:hAnsi="Wingdings" w:hint="default"/>
+        <w:sz w:val="20"/>
+      </w:rPr>
+    </w:lvl>
+    <w:lvl w:ilvl="8" w:tentative="1">
+      <w:start w:val="1"/>
+      <w:numFmt w:val="bullet"/>
+      <w:lvlText w:val=""/>
+      <w:lvlJc w:val="left"/>
+      <w:pPr>
+        <w:tabs>
+          <w:tab w:val="num" w:pos="6480"/>
+        </w:tabs>
+        <w:ind w:left="6480" w:hanging="360"/>
+      </w:pPr>
+      <w:rPr>
+        <w:rFonts w:ascii="Wingdings" w:hAnsi="Wingdings" w:hint="default"/>
+        <w:sz w:val="20"/>
+      </w:rPr>
+    </w:lvl>
+  </w:abstractNum>
+  <w:abstractNum w:abstractNumId="20" w15:restartNumberingAfterBreak="0">
+    <w:nsid w:val="7FF5252D"/>
+    <w:multiLevelType w:val="multilevel"/>
+    <w:tmpl w:val="AF2CD2E2"/>
+    <w:lvl w:ilvl="0">
+      <w:start w:val="1"/>
+      <w:numFmt w:val="bullet"/>
+      <w:lvlText w:val=""/>
+      <w:lvlJc w:val="left"/>
+      <w:pPr>
+        <w:tabs>
+          <w:tab w:val="num" w:pos="720"/>
+        </w:tabs>
+        <w:ind w:left="720" w:hanging="360"/>
+      </w:pPr>
+      <w:rPr>
+        <w:rFonts w:ascii="Symbol" w:hAnsi="Symbol" w:hint="default"/>
+        <w:sz w:val="20"/>
+      </w:rPr>
+    </w:lvl>
+    <w:lvl w:ilvl="1">
+      <w:start w:val="1"/>
+      <w:numFmt w:val="bullet"/>
+      <w:lvlText w:val="o"/>
+      <w:lvlJc w:val="left"/>
+      <w:pPr>
+        <w:tabs>
+          <w:tab w:val="num" w:pos="1440"/>
+        </w:tabs>
+        <w:ind w:left="1440" w:hanging="360"/>
+      </w:pPr>
+      <w:rPr>
+        <w:rFonts w:ascii="Courier New" w:hAnsi="Courier New" w:hint="default"/>
+        <w:sz w:val="20"/>
+      </w:rPr>
+    </w:lvl>
+    <w:lvl w:ilvl="2" w:tentative="1">
+      <w:start w:val="1"/>
+      <w:numFmt w:val="bullet"/>
+      <w:lvlText w:val=""/>
+      <w:lvlJc w:val="left"/>
+      <w:pPr>
+        <w:tabs>
+          <w:tab w:val="num" w:pos="2160"/>
+        </w:tabs>
+        <w:ind w:left="2160" w:hanging="360"/>
+      </w:pPr>
+      <w:rPr>
+        <w:rFonts w:ascii="Wingdings" w:hAnsi="Wingdings" w:hint="default"/>
+        <w:sz w:val="20"/>
+      </w:rPr>
+    </w:lvl>
+    <w:lvl w:ilvl="3" w:tentative="1">
+      <w:start w:val="1"/>
+      <w:numFmt w:val="bullet"/>
+      <w:lvlText w:val=""/>
+      <w:lvlJc w:val="left"/>
+      <w:pPr>
+        <w:tabs>
+          <w:tab w:val="num" w:pos="2880"/>
+        </w:tabs>
+        <w:ind w:left="2880" w:hanging="360"/>
+      </w:pPr>
+      <w:rPr>
+        <w:rFonts w:ascii="Wingdings" w:hAnsi="Wingdings" w:hint="default"/>
+        <w:sz w:val="20"/>
+      </w:rPr>
+    </w:lvl>
+    <w:lvl w:ilvl="4" w:tentative="1">
+      <w:start w:val="1"/>
+      <w:numFmt w:val="bullet"/>
+      <w:lvlText w:val=""/>
+      <w:lvlJc w:val="left"/>
+      <w:pPr>
+        <w:tabs>
+          <w:tab w:val="num" w:pos="3600"/>
+        </w:tabs>
+        <w:ind w:left="3600" w:hanging="360"/>
+      </w:pPr>
+      <w:rPr>
+        <w:rFonts w:ascii="Wingdings" w:hAnsi="Wingdings" w:hint="default"/>
+        <w:sz w:val="20"/>
+      </w:rPr>
+    </w:lvl>
+    <w:lvl w:ilvl="5" w:tentative="1">
+      <w:start w:val="1"/>
+      <w:numFmt w:val="bullet"/>
+      <w:lvlText w:val=""/>
+      <w:lvlJc w:val="left"/>
+      <w:pPr>
+        <w:tabs>
+          <w:tab w:val="num" w:pos="4320"/>
+        </w:tabs>
+        <w:ind w:left="4320" w:hanging="360"/>
+      </w:pPr>
+      <w:rPr>
+        <w:rFonts w:ascii="Wingdings" w:hAnsi="Wingdings" w:hint="default"/>
+        <w:sz w:val="20"/>
+      </w:rPr>
+    </w:lvl>
+    <w:lvl w:ilvl="6" w:tentative="1">
+      <w:start w:val="1"/>
+      <w:numFmt w:val="bullet"/>
+      <w:lvlText w:val=""/>
+      <w:lvlJc w:val="left"/>
+      <w:pPr>
+        <w:tabs>
+          <w:tab w:val="num" w:pos="5040"/>
+        </w:tabs>
+        <w:ind w:left="5040" w:hanging="360"/>
+      </w:pPr>
+      <w:rPr>
+        <w:rFonts w:ascii="Wingdings" w:hAnsi="Wingdings" w:hint="default"/>
+        <w:sz w:val="20"/>
+      </w:rPr>
+    </w:lvl>
+    <w:lvl w:ilvl="7" w:tentative="1">
+      <w:start w:val="1"/>
+      <w:numFmt w:val="bullet"/>
+      <w:lvlText w:val=""/>
+      <w:lvlJc w:val="left"/>
+      <w:pPr>
+        <w:tabs>
+          <w:tab w:val="num" w:pos="5760"/>
+        </w:tabs>
+        <w:ind w:left="5760" w:hanging="360"/>
+      </w:pPr>
+      <w:rPr>
+        <w:rFonts w:ascii="Wingdings" w:hAnsi="Wingdings" w:hint="default"/>
+        <w:sz w:val="20"/>
+      </w:rPr>
+    </w:lvl>
+    <w:lvl w:ilvl="8" w:tentative="1">
+      <w:start w:val="1"/>
+      <w:numFmt w:val="bullet"/>
+      <w:lvlText w:val=""/>
+      <w:lvlJc w:val="left"/>
+      <w:pPr>
+        <w:tabs>
+          <w:tab w:val="num" w:pos="6480"/>
+        </w:tabs>
+        <w:ind w:left="6480" w:hanging="360"/>
+      </w:pPr>
+      <w:rPr>
+        <w:rFonts w:ascii="Wingdings" w:hAnsi="Wingdings" w:hint="default"/>
+        <w:sz w:val="20"/>
+      </w:rPr>
+    </w:lvl>
+  </w:abstractNum>
   <w:num w:numId="1" w16cid:durableId="2039351723">
+    <w:abstractNumId w:val="5"/>
+  </w:num>
+  <w:num w:numId="2" w16cid:durableId="1094060308">
     <w:abstractNumId w:val="3"/>
   </w:num>
-  <w:num w:numId="2" w16cid:durableId="1094060308">
-    <w:abstractNumId w:val="1"/>
-  </w:num>
   <w:num w:numId="3" w16cid:durableId="1970430962">
-    <w:abstractNumId w:val="9"/>
+    <w:abstractNumId w:val="18"/>
   </w:num>
   <w:num w:numId="4" w16cid:durableId="1884243035">
     <w:abstractNumId w:val="0"/>
   </w:num>
   <w:num w:numId="5" w16cid:durableId="1732802851">
-    <w:abstractNumId w:val="5"/>
+    <w:abstractNumId w:val="8"/>
   </w:num>
   <w:num w:numId="6" w16cid:durableId="72699585">
+    <w:abstractNumId w:val="4"/>
+  </w:num>
+  <w:num w:numId="7" w16cid:durableId="809522101">
+    <w:abstractNumId w:val="17"/>
+  </w:num>
+  <w:num w:numId="8" w16cid:durableId="569459942">
+    <w:abstractNumId w:val="7"/>
+  </w:num>
+  <w:num w:numId="9" w16cid:durableId="274094390">
+    <w:abstractNumId w:val="15"/>
+  </w:num>
+  <w:num w:numId="10" w16cid:durableId="1412389953">
+    <w:abstractNumId w:val="10"/>
+  </w:num>
+  <w:num w:numId="11" w16cid:durableId="1246303634">
+    <w:abstractNumId w:val="6"/>
+  </w:num>
+  <w:num w:numId="12" w16cid:durableId="926763928">
+    <w:abstractNumId w:val="11"/>
+  </w:num>
+  <w:num w:numId="13" w16cid:durableId="861433633">
+    <w:abstractNumId w:val="13"/>
+  </w:num>
+  <w:num w:numId="14" w16cid:durableId="404648365">
+    <w:abstractNumId w:val="1"/>
+  </w:num>
+  <w:num w:numId="15" w16cid:durableId="317466856">
+    <w:abstractNumId w:val="12"/>
+  </w:num>
+  <w:num w:numId="16" w16cid:durableId="1559247775">
+    <w:abstractNumId w:val="19"/>
+  </w:num>
+  <w:num w:numId="17" w16cid:durableId="1771385968">
     <w:abstractNumId w:val="2"/>
   </w:num>
-  <w:num w:numId="7" w16cid:durableId="809522101">
-    <w:abstractNumId w:val="8"/>
+  <w:num w:numId="18" w16cid:durableId="1054739389">
+    <w:abstractNumId w:val="16"/>
   </w:num>
-  <w:num w:numId="8" w16cid:durableId="569459942">
-    <w:abstractNumId w:val="4"/>
+  <w:num w:numId="19" w16cid:durableId="1815173795">
+    <w:abstractNumId w:val="20"/>
   </w:num>
-  <w:num w:numId="9" w16cid:durableId="274094390">
-    <w:abstractNumId w:val="7"/>
+  <w:num w:numId="20" w16cid:durableId="1470977937">
+    <w:abstractNumId w:val="14"/>
   </w:num>
-  <w:num w:numId="10" w16cid:durableId="1412389953">
-    <w:abstractNumId w:val="6"/>
+  <w:num w:numId="21" w16cid:durableId="91900654">
+    <w:abstractNumId w:val="9"/>
   </w:num>
 </w:numbering>
 </file>

</xml_diff>